<commit_message>
SQL notes minor update
SQL notes minor update
</commit_message>
<xml_diff>
--- a/Web Development/SQL/MySQL Database - 2351 Shoemaker/Notes & Material/SQL NOTES - General.docx
+++ b/Web Development/SQL/MySQL Database - 2351 Shoemaker/Notes & Material/SQL NOTES - General.docx
@@ -1459,11 +1459,28 @@
           <w:b/>
         </w:rPr>
       </w:pPr>
-      <w:r>
+    </w:p>
+    <w:p>
+      <w:pPr>
         <w:rPr>
           <w:rFonts w:ascii="Baskerville Old Face" w:hAnsi="Baskerville Old Face"/>
           <w:b/>
         </w:rPr>
+      </w:pPr>
+    </w:p>
+    <w:p>
+      <w:pPr>
+        <w:rPr>
+          <w:rFonts w:ascii="Baskerville Old Face" w:hAnsi="Baskerville Old Face"/>
+          <w:b/>
+        </w:rPr>
+      </w:pPr>
+      <w:r>
+        <w:rPr>
+          <w:rFonts w:ascii="Baskerville Old Face" w:hAnsi="Baskerville Old Face"/>
+          <w:b/>
+        </w:rPr>
+        <w:lastRenderedPageBreak/>
         <w:t xml:space="preserve">ALIASES: </w:t>
       </w:r>
     </w:p>
@@ -1502,7 +1519,6 @@
           <w:rFonts w:ascii="Baskerville Old Face" w:hAnsi="Baskerville Old Face"/>
           <w:u w:val="single"/>
         </w:rPr>
-        <w:lastRenderedPageBreak/>
         <w:t xml:space="preserve">Column Syntax: </w:t>
       </w:r>
     </w:p>
@@ -2438,6 +2454,7 @@
           <w:szCs w:val="20"/>
           <w:shd w:val="clear" w:color="auto" w:fill="FFFFFF"/>
         </w:rPr>
+        <w:lastRenderedPageBreak/>
         <w:t>LEFT JOIN Orders ON Customers.CustomerID = Orders.CustomerID</w:t>
       </w:r>
       <w:r>
@@ -2483,7 +2500,6 @@
           <w:rFonts w:ascii="Baskerville Old Face" w:hAnsi="Baskerville Old Face"/>
           <w:b/>
         </w:rPr>
-        <w:lastRenderedPageBreak/>
         <w:t>FULL JOIN:</w:t>
       </w:r>
     </w:p>
@@ -2804,138 +2820,30 @@
           <w:rFonts w:ascii="Baskerville Old Face" w:hAnsi="Baskerville Old Face"/>
         </w:rPr>
       </w:pPr>
-    </w:p>
-    <w:p>
-      <w:pPr>
-        <w:rPr>
-          <w:rFonts w:ascii="Baskerville Old Face" w:hAnsi="Baskerville Old Face"/>
-        </w:rPr>
-      </w:pPr>
-    </w:p>
-    <w:p>
-      <w:pPr>
-        <w:rPr>
-          <w:rFonts w:ascii="Baskerville Old Face" w:hAnsi="Baskerville Old Face"/>
-        </w:rPr>
-      </w:pPr>
-    </w:p>
-    <w:p>
-      <w:pPr>
-        <w:rPr>
-          <w:rFonts w:ascii="Baskerville Old Face" w:hAnsi="Baskerville Old Face"/>
-        </w:rPr>
-      </w:pPr>
-    </w:p>
-    <w:p>
-      <w:pPr>
-        <w:rPr>
-          <w:rFonts w:ascii="Baskerville Old Face" w:hAnsi="Baskerville Old Face"/>
-        </w:rPr>
-      </w:pPr>
-    </w:p>
-    <w:p>
-      <w:pPr>
-        <w:rPr>
-          <w:rFonts w:ascii="Baskerville Old Face" w:hAnsi="Baskerville Old Face"/>
-        </w:rPr>
-      </w:pPr>
-    </w:p>
-    <w:p>
-      <w:pPr>
-        <w:rPr>
-          <w:rFonts w:ascii="Baskerville Old Face" w:hAnsi="Baskerville Old Face"/>
-        </w:rPr>
-      </w:pPr>
-    </w:p>
-    <w:p>
-      <w:pPr>
-        <w:rPr>
-          <w:rFonts w:ascii="Baskerville Old Face" w:hAnsi="Baskerville Old Face"/>
-        </w:rPr>
-      </w:pPr>
-    </w:p>
-    <w:p>
-      <w:pPr>
-        <w:rPr>
-          <w:rFonts w:ascii="Baskerville Old Face" w:hAnsi="Baskerville Old Face"/>
-        </w:rPr>
-      </w:pPr>
-    </w:p>
-    <w:p>
-      <w:pPr>
-        <w:rPr>
-          <w:rFonts w:ascii="Baskerville Old Face" w:hAnsi="Baskerville Old Face"/>
-        </w:rPr>
-      </w:pPr>
-    </w:p>
-    <w:p>
-      <w:pPr>
-        <w:rPr>
-          <w:rFonts w:ascii="Baskerville Old Face" w:hAnsi="Baskerville Old Face"/>
-        </w:rPr>
-      </w:pPr>
-    </w:p>
-    <w:p>
-      <w:pPr>
-        <w:rPr>
-          <w:rFonts w:ascii="Baskerville Old Face" w:hAnsi="Baskerville Old Face"/>
-        </w:rPr>
-      </w:pPr>
-    </w:p>
-    <w:p>
-      <w:pPr>
-        <w:rPr>
-          <w:rFonts w:ascii="Baskerville Old Face" w:hAnsi="Baskerville Old Face"/>
-        </w:rPr>
-      </w:pPr>
-    </w:p>
-    <w:p>
-      <w:pPr>
-        <w:rPr>
-          <w:rFonts w:ascii="Baskerville Old Face" w:hAnsi="Baskerville Old Face"/>
-        </w:rPr>
-      </w:pPr>
-    </w:p>
-    <w:p>
-      <w:pPr>
-        <w:rPr>
-          <w:rFonts w:ascii="Baskerville Old Face" w:hAnsi="Baskerville Old Face"/>
-        </w:rPr>
-      </w:pPr>
-    </w:p>
-    <w:p>
-      <w:pPr>
-        <w:rPr>
-          <w:rFonts w:ascii="Baskerville Old Face" w:hAnsi="Baskerville Old Face"/>
-        </w:rPr>
-      </w:pPr>
-    </w:p>
-    <w:p>
-      <w:pPr>
-        <w:jc w:val="center"/>
-        <w:rPr>
-          <w:rFonts w:ascii="Baskerville Old Face" w:hAnsi="Baskerville Old Face"/>
-        </w:rPr>
-      </w:pPr>
-      <w:r>
-        <w:rPr>
-          <w:rFonts w:ascii="Baskerville Old Face" w:hAnsi="Baskerville Old Face"/>
-        </w:rPr>
-        <w:lastRenderedPageBreak/>
-        <w:t>SQL DATABASE</w:t>
-      </w:r>
-    </w:p>
-    <w:p>
-      <w:pPr>
-        <w:rPr>
-          <w:rFonts w:ascii="Baskerville Old Face" w:hAnsi="Baskerville Old Face"/>
-        </w:rPr>
-      </w:pPr>
-      <w:r>
-        <w:rPr>
-          <w:rFonts w:ascii="Baskerville Old Face" w:hAnsi="Baskerville Old Face"/>
-        </w:rPr>
-        <w:t>CREATE DATABASE:</w:t>
+      <w:r>
+        <w:rPr>
+          <w:rFonts w:ascii="Baskerville Old Face" w:hAnsi="Baskerville Old Face"/>
+        </w:rPr>
+        <w:t>SQL Server Queries Videos:</w:t>
+      </w:r>
+    </w:p>
+    <w:p>
+      <w:pPr>
+        <w:rPr>
+          <w:rFonts w:ascii="Baskerville Old Face" w:hAnsi="Baskerville Old Face"/>
+        </w:rPr>
+      </w:pPr>
+      <w:r>
+        <w:rPr>
+          <w:rFonts w:ascii="Baskerville Old Face" w:hAnsi="Baskerville Old Face"/>
+        </w:rPr>
+        <w:t>Calculated Columns</w:t>
+      </w:r>
+      <w:r>
+        <w:rPr>
+          <w:rFonts w:ascii="Baskerville Old Face" w:hAnsi="Baskerville Old Face"/>
+        </w:rPr>
+        <w:t>:</w:t>
       </w:r>
     </w:p>
     <w:p>
@@ -2953,1324 +2861,1481 @@
         <w:rPr>
           <w:rFonts w:ascii="Baskerville Old Face" w:hAnsi="Baskerville Old Face"/>
         </w:rPr>
-        <w:t>Statement that creates a new SQL database</w:t>
-      </w:r>
-    </w:p>
-    <w:p>
-      <w:pPr>
-        <w:pStyle w:val="ListParagraph"/>
-        <w:numPr>
-          <w:ilvl w:val="0"/>
-          <w:numId w:val="20"/>
-        </w:numPr>
-        <w:rPr>
-          <w:rFonts w:ascii="Baskerville Old Face" w:hAnsi="Baskerville Old Face"/>
-        </w:rPr>
-      </w:pPr>
-      <w:r>
-        <w:rPr>
-          <w:rFonts w:ascii="Baskerville Old Face" w:hAnsi="Baskerville Old Face"/>
-        </w:rPr>
-        <w:t>Syntax: CREATE DATABASE databasename;</w:t>
-      </w:r>
-    </w:p>
-    <w:p>
-      <w:pPr>
-        <w:ind w:left="360"/>
-        <w:rPr>
-          <w:rFonts w:ascii="Baskerville Old Face" w:hAnsi="Baskerville Old Face"/>
-        </w:rPr>
-      </w:pPr>
-      <w:r>
-        <w:rPr>
-          <w:rFonts w:ascii="Baskerville Old Face" w:hAnsi="Baskerville Old Face"/>
-        </w:rPr>
-        <w:t>**Make sure you have admin privilege ??</w:t>
-      </w:r>
-    </w:p>
-    <w:p>
-      <w:pPr>
-        <w:rPr>
-          <w:rFonts w:ascii="Baskerville Old Face" w:hAnsi="Baskerville Old Face"/>
-        </w:rPr>
-      </w:pPr>
-      <w:r>
-        <w:rPr>
-          <w:rFonts w:ascii="Baskerville Old Face" w:hAnsi="Baskerville Old Face"/>
-        </w:rPr>
-        <w:t>DROP DATABASE:</w:t>
-      </w:r>
-    </w:p>
-    <w:p>
-      <w:pPr>
-        <w:pStyle w:val="ListParagraph"/>
-        <w:numPr>
-          <w:ilvl w:val="0"/>
-          <w:numId w:val="18"/>
-        </w:numPr>
-        <w:rPr>
-          <w:rFonts w:ascii="Baskerville Old Face" w:hAnsi="Baskerville Old Face"/>
-        </w:rPr>
-      </w:pPr>
-      <w:r>
-        <w:rPr>
-          <w:rFonts w:ascii="Baskerville Old Face" w:hAnsi="Baskerville Old Face"/>
-        </w:rPr>
-        <w:t xml:space="preserve">Statement </w:t>
-      </w:r>
-    </w:p>
-    <w:p>
-      <w:pPr>
-        <w:rPr>
-          <w:rFonts w:ascii="Baskerville Old Face" w:hAnsi="Baskerville Old Face"/>
-        </w:rPr>
-      </w:pPr>
-      <w:r>
-        <w:rPr>
-          <w:rFonts w:ascii="Baskerville Old Face" w:hAnsi="Baskerville Old Face"/>
-        </w:rPr>
-        <w:t>CREATE TABLE:</w:t>
-      </w:r>
-    </w:p>
-    <w:p>
-      <w:pPr>
-        <w:pStyle w:val="ListParagraph"/>
-        <w:numPr>
-          <w:ilvl w:val="0"/>
-          <w:numId w:val="18"/>
-        </w:numPr>
-        <w:rPr>
-          <w:rFonts w:ascii="Baskerville Old Face" w:hAnsi="Baskerville Old Face"/>
-        </w:rPr>
-      </w:pPr>
-      <w:r>
-        <w:rPr>
-          <w:rFonts w:ascii="Baskerville Old Face" w:hAnsi="Baskerville Old Face"/>
-        </w:rPr>
-        <w:t>Statement that creates a new table in a database</w:t>
-      </w:r>
-    </w:p>
-    <w:p>
-      <w:pPr>
-        <w:pStyle w:val="ListParagraph"/>
-        <w:numPr>
-          <w:ilvl w:val="0"/>
-          <w:numId w:val="20"/>
-        </w:numPr>
-        <w:rPr>
-          <w:rFonts w:ascii="Baskerville Old Face" w:hAnsi="Baskerville Old Face"/>
-        </w:rPr>
-      </w:pPr>
-      <w:r>
-        <w:rPr>
-          <w:rFonts w:ascii="Baskerville Old Face" w:hAnsi="Baskerville Old Face"/>
-        </w:rPr>
-        <w:t xml:space="preserve">Syntax: </w:t>
-      </w:r>
-    </w:p>
-    <w:p>
-      <w:pPr>
-        <w:ind w:left="1080"/>
-        <w:rPr>
-          <w:rFonts w:ascii="Baskerville Old Face" w:hAnsi="Baskerville Old Face"/>
-        </w:rPr>
-      </w:pPr>
-      <w:r>
-        <w:rPr>
-          <w:rFonts w:ascii="Baskerville Old Face" w:hAnsi="Baskerville Old Face"/>
-        </w:rPr>
-        <w:t>**Create a table using another table:</w:t>
-      </w:r>
-    </w:p>
-    <w:p>
-      <w:pPr>
-        <w:rPr>
-          <w:rFonts w:ascii="Baskerville Old Face" w:hAnsi="Baskerville Old Face"/>
-        </w:rPr>
-      </w:pPr>
-      <w:r>
-        <w:rPr>
-          <w:rFonts w:ascii="Baskerville Old Face" w:hAnsi="Baskerville Old Face"/>
-        </w:rPr>
-        <w:t>DROP TABLE:</w:t>
-      </w:r>
-    </w:p>
-    <w:p>
-      <w:pPr>
-        <w:pStyle w:val="ListParagraph"/>
-        <w:numPr>
-          <w:ilvl w:val="0"/>
-          <w:numId w:val="18"/>
-        </w:numPr>
-        <w:rPr>
-          <w:rFonts w:ascii="Baskerville Old Face" w:hAnsi="Baskerville Old Face"/>
-        </w:rPr>
-      </w:pPr>
-      <w:r>
-        <w:rPr>
-          <w:rFonts w:ascii="Baskerville Old Face" w:hAnsi="Baskerville Old Face"/>
-        </w:rPr>
-        <w:t xml:space="preserve">Statement </w:t>
-      </w:r>
-    </w:p>
-    <w:p>
-      <w:pPr>
-        <w:pStyle w:val="ListParagraph"/>
-        <w:numPr>
-          <w:ilvl w:val="0"/>
-          <w:numId w:val="20"/>
-        </w:numPr>
-        <w:rPr>
-          <w:rFonts w:ascii="Baskerville Old Face" w:hAnsi="Baskerville Old Face"/>
-        </w:rPr>
-      </w:pPr>
-      <w:r>
-        <w:rPr>
-          <w:rFonts w:ascii="Baskerville Old Face" w:hAnsi="Baskerville Old Face"/>
-        </w:rPr>
-        <w:t xml:space="preserve">Syntax: </w:t>
-      </w:r>
-    </w:p>
-    <w:p>
-      <w:pPr>
-        <w:ind w:left="1080"/>
-        <w:rPr>
-          <w:rFonts w:ascii="Baskerville Old Face" w:hAnsi="Baskerville Old Face"/>
-        </w:rPr>
-      </w:pPr>
-      <w:r>
-        <w:rPr>
-          <w:rFonts w:ascii="Baskerville Old Face" w:hAnsi="Baskerville Old Face"/>
-        </w:rPr>
-        <w:t xml:space="preserve">**TRUNCATE TABLE: used to delete data inside a table but not the table itself </w:t>
-      </w:r>
-    </w:p>
-    <w:p>
-      <w:pPr>
-        <w:pStyle w:val="ListParagraph"/>
-        <w:numPr>
-          <w:ilvl w:val="0"/>
-          <w:numId w:val="20"/>
-        </w:numPr>
-        <w:rPr>
-          <w:rFonts w:ascii="Baskerville Old Face" w:hAnsi="Baskerville Old Face"/>
-        </w:rPr>
-      </w:pPr>
-      <w:r>
-        <w:rPr>
-          <w:rFonts w:ascii="Baskerville Old Face" w:hAnsi="Baskerville Old Face"/>
-        </w:rPr>
-        <w:t xml:space="preserve">Syntax: </w:t>
-      </w:r>
-    </w:p>
-    <w:p>
-      <w:pPr>
-        <w:rPr>
-          <w:rFonts w:ascii="Baskerville Old Face" w:hAnsi="Baskerville Old Face"/>
-        </w:rPr>
-      </w:pPr>
-      <w:r>
-        <w:rPr>
-          <w:rFonts w:ascii="Baskerville Old Face" w:hAnsi="Baskerville Old Face"/>
-        </w:rPr>
-        <w:t>ALTER TABLE:</w:t>
-      </w:r>
-    </w:p>
-    <w:p>
-      <w:pPr>
-        <w:pStyle w:val="ListParagraph"/>
-        <w:numPr>
-          <w:ilvl w:val="0"/>
-          <w:numId w:val="18"/>
-        </w:numPr>
-        <w:rPr>
-          <w:rFonts w:ascii="Baskerville Old Face" w:hAnsi="Baskerville Old Face"/>
-        </w:rPr>
-      </w:pPr>
-      <w:r>
-        <w:rPr>
-          <w:rFonts w:ascii="Baskerville Old Face" w:hAnsi="Baskerville Old Face"/>
-        </w:rPr>
-        <w:t>Statement used to add, delete, or modify columns in an existing table</w:t>
-      </w:r>
-    </w:p>
-    <w:p>
-      <w:pPr>
-        <w:pStyle w:val="ListParagraph"/>
-        <w:numPr>
-          <w:ilvl w:val="0"/>
-          <w:numId w:val="18"/>
-        </w:numPr>
-        <w:rPr>
-          <w:rFonts w:ascii="Baskerville Old Face" w:hAnsi="Baskerville Old Face"/>
-        </w:rPr>
-      </w:pPr>
-      <w:r>
-        <w:rPr>
-          <w:rFonts w:ascii="Baskerville Old Face" w:hAnsi="Baskerville Old Face"/>
-        </w:rPr>
-        <w:t>Also, used to add/drop various constraints on existing table</w:t>
-      </w:r>
-    </w:p>
-    <w:p>
-      <w:pPr>
-        <w:pStyle w:val="ListParagraph"/>
-        <w:rPr>
-          <w:rFonts w:ascii="Baskerville Old Face" w:hAnsi="Baskerville Old Face"/>
-        </w:rPr>
-      </w:pPr>
-      <w:r>
-        <w:rPr>
-          <w:rFonts w:ascii="Baskerville Old Face" w:hAnsi="Baskerville Old Face"/>
-        </w:rPr>
-        <w:t xml:space="preserve">Syntax for ADD, DROP, &amp; MODIFY </w:t>
-      </w:r>
-    </w:p>
-    <w:p>
-      <w:pPr>
-        <w:rPr>
-          <w:rFonts w:ascii="Baskerville Old Face" w:hAnsi="Baskerville Old Face"/>
-        </w:rPr>
-      </w:pPr>
-      <w:r>
-        <w:rPr>
-          <w:rFonts w:ascii="Baskerville Old Face" w:hAnsi="Baskerville Old Face"/>
-        </w:rPr>
-        <w:t>CONSTRIANTS:</w:t>
-      </w:r>
-    </w:p>
-    <w:p>
-      <w:pPr>
-        <w:pStyle w:val="ListParagraph"/>
-        <w:numPr>
-          <w:ilvl w:val="0"/>
-          <w:numId w:val="23"/>
-        </w:numPr>
-        <w:rPr>
-          <w:rFonts w:ascii="Baskerville Old Face" w:hAnsi="Baskerville Old Face"/>
-        </w:rPr>
-      </w:pPr>
-      <w:r>
-        <w:rPr>
-          <w:rFonts w:ascii="Baskerville Old Face" w:hAnsi="Baskerville Old Face"/>
-        </w:rPr>
-        <w:t>Used to specify rules for data in a table &amp; limits the type of data that can go into a table</w:t>
-      </w:r>
-    </w:p>
-    <w:p>
-      <w:pPr>
-        <w:pStyle w:val="ListParagraph"/>
-        <w:rPr>
-          <w:rFonts w:ascii="Baskerville Old Face" w:hAnsi="Baskerville Old Face"/>
-        </w:rPr>
-      </w:pPr>
-      <w:r>
-        <w:rPr>
-          <w:rFonts w:ascii="Baskerville Old Face" w:hAnsi="Baskerville Old Face"/>
-        </w:rPr>
-        <w:t xml:space="preserve">**Ensures accuracy &amp; reliability of the data </w:t>
-      </w:r>
-    </w:p>
-    <w:p>
-      <w:pPr>
-        <w:pStyle w:val="ListParagraph"/>
-        <w:numPr>
-          <w:ilvl w:val="0"/>
-          <w:numId w:val="20"/>
-        </w:numPr>
-        <w:rPr>
-          <w:rFonts w:ascii="Baskerville Old Face" w:hAnsi="Baskerville Old Face"/>
-        </w:rPr>
-      </w:pPr>
-      <w:r>
-        <w:rPr>
-          <w:rFonts w:ascii="Baskerville Old Face" w:hAnsi="Baskerville Old Face"/>
-        </w:rPr>
-        <w:t>CREATE TABLE – Syntax:</w:t>
-      </w:r>
-    </w:p>
-    <w:p>
-      <w:pPr>
-        <w:pStyle w:val="ListParagraph"/>
-        <w:numPr>
-          <w:ilvl w:val="0"/>
-          <w:numId w:val="20"/>
-        </w:numPr>
-        <w:rPr>
-          <w:rFonts w:ascii="Baskerville Old Face" w:hAnsi="Baskerville Old Face"/>
-        </w:rPr>
-      </w:pPr>
-      <w:r>
-        <w:rPr>
-          <w:rFonts w:ascii="Baskerville Old Face" w:hAnsi="Baskerville Old Face"/>
-        </w:rPr>
-        <w:t xml:space="preserve">ALTER TABLES – Syntax: </w:t>
-      </w:r>
-    </w:p>
-    <w:p>
-      <w:pPr>
-        <w:ind w:left="1080"/>
-        <w:rPr>
-          <w:rFonts w:ascii="Baskerville Old Face" w:hAnsi="Baskerville Old Face"/>
-        </w:rPr>
-      </w:pPr>
-      <w:r>
-        <w:rPr>
-          <w:rFonts w:ascii="Baskerville Old Face" w:hAnsi="Baskerville Old Face"/>
-        </w:rPr>
-        <w:t>**</w:t>
-      </w:r>
-      <w:r>
-        <w:rPr>
-          <w:rFonts w:ascii="Baskerville Old Face" w:hAnsi="Baskerville Old Face"/>
-        </w:rPr>
-        <w:t>Column level or Table level</w:t>
-      </w:r>
-    </w:p>
-    <w:p>
-      <w:pPr>
-        <w:rPr>
-          <w:rFonts w:ascii="Baskerville Old Face" w:hAnsi="Baskerville Old Face"/>
-        </w:rPr>
-      </w:pPr>
-      <w:r>
-        <w:rPr>
-          <w:rFonts w:ascii="Baskerville Old Face" w:hAnsi="Baskerville Old Face"/>
-          <w:b/>
-        </w:rPr>
-        <w:t>COMMONLY USED CONSTRAINTS:</w:t>
-      </w:r>
-      <w:r>
-        <w:rPr>
-          <w:rFonts w:ascii="Baskerville Old Face" w:hAnsi="Baskerville Old Face"/>
-        </w:rPr>
-        <w:t xml:space="preserve"> syntax examples on W3Schools</w:t>
-      </w:r>
-    </w:p>
-    <w:p>
-      <w:pPr>
-        <w:pStyle w:val="ListParagraph"/>
-        <w:numPr>
-          <w:ilvl w:val="0"/>
-          <w:numId w:val="6"/>
-        </w:numPr>
-        <w:rPr>
-          <w:rFonts w:ascii="Baskerville Old Face" w:hAnsi="Baskerville Old Face"/>
-          <w:u w:val="single"/>
-        </w:rPr>
-      </w:pPr>
-      <w:r>
-        <w:rPr>
-          <w:rFonts w:ascii="Baskerville Old Face" w:hAnsi="Baskerville Old Face"/>
-          <w:u w:val="single"/>
-        </w:rPr>
-        <w:t>NOT NULL</w:t>
-      </w:r>
-    </w:p>
-    <w:p>
-      <w:pPr>
-        <w:pStyle w:val="ListParagraph"/>
-        <w:numPr>
-          <w:ilvl w:val="0"/>
-          <w:numId w:val="24"/>
-        </w:numPr>
-        <w:rPr>
-          <w:rFonts w:ascii="Baskerville Old Face" w:hAnsi="Baskerville Old Face"/>
-        </w:rPr>
-      </w:pPr>
-      <w:r>
-        <w:rPr>
-          <w:rFonts w:ascii="Baskerville Old Face" w:hAnsi="Baskerville Old Face"/>
-        </w:rPr>
-        <w:t>Enforces a column to not accept Null values</w:t>
-      </w:r>
-    </w:p>
-    <w:p>
-      <w:pPr>
-        <w:pStyle w:val="ListParagraph"/>
-        <w:numPr>
-          <w:ilvl w:val="0"/>
-          <w:numId w:val="24"/>
-        </w:numPr>
-        <w:rPr>
-          <w:rFonts w:ascii="Baskerville Old Face" w:hAnsi="Baskerville Old Face"/>
-        </w:rPr>
-      </w:pPr>
-      <w:r>
-        <w:rPr>
-          <w:rFonts w:ascii="Baskerville Old Face" w:hAnsi="Baskerville Old Face"/>
-        </w:rPr>
-        <w:t>Field must always contain a value</w:t>
-      </w:r>
-    </w:p>
-    <w:p>
-      <w:pPr>
-        <w:pStyle w:val="ListParagraph"/>
-        <w:ind w:left="1440"/>
-        <w:rPr>
-          <w:rFonts w:ascii="Baskerville Old Face" w:hAnsi="Baskerville Old Face"/>
-        </w:rPr>
-      </w:pPr>
-    </w:p>
-    <w:p>
-      <w:pPr>
-        <w:pStyle w:val="ListParagraph"/>
-        <w:numPr>
-          <w:ilvl w:val="0"/>
-          <w:numId w:val="6"/>
-        </w:numPr>
-        <w:rPr>
-          <w:rFonts w:ascii="Baskerville Old Face" w:hAnsi="Baskerville Old Face"/>
-          <w:u w:val="single"/>
-        </w:rPr>
-      </w:pPr>
-      <w:r>
-        <w:rPr>
-          <w:rFonts w:ascii="Baskerville Old Face" w:hAnsi="Baskerville Old Face"/>
-          <w:u w:val="single"/>
-        </w:rPr>
-        <w:t>UNIQUE:</w:t>
-      </w:r>
-    </w:p>
-    <w:p>
-      <w:pPr>
-        <w:pStyle w:val="ListParagraph"/>
-        <w:numPr>
-          <w:ilvl w:val="0"/>
-          <w:numId w:val="25"/>
-        </w:numPr>
-        <w:rPr>
-          <w:rFonts w:ascii="Baskerville Old Face" w:hAnsi="Baskerville Old Face"/>
-        </w:rPr>
-      </w:pPr>
-      <w:r>
-        <w:rPr>
-          <w:rFonts w:ascii="Baskerville Old Face" w:hAnsi="Baskerville Old Face"/>
-        </w:rPr>
-        <w:t>Ensures all values in a column are differen</w:t>
-      </w:r>
-      <w:r>
-        <w:rPr>
-          <w:rFonts w:ascii="Baskerville Old Face" w:hAnsi="Baskerville Old Face"/>
-        </w:rPr>
-        <w:t>t (primary key does this also)</w:t>
-      </w:r>
-    </w:p>
-    <w:p>
-      <w:pPr>
-        <w:pStyle w:val="ListParagraph"/>
-        <w:numPr>
-          <w:ilvl w:val="0"/>
-          <w:numId w:val="25"/>
-        </w:numPr>
-        <w:rPr>
-          <w:rFonts w:ascii="Baskerville Old Face" w:hAnsi="Baskerville Old Face"/>
-        </w:rPr>
-      </w:pPr>
-      <w:r>
-        <w:rPr>
-          <w:rFonts w:ascii="Baskerville Old Face" w:hAnsi="Baskerville Old Face"/>
-        </w:rPr>
-        <w:t>Can have many per table</w:t>
-      </w:r>
-    </w:p>
-    <w:p>
-      <w:pPr>
-        <w:pStyle w:val="ListParagraph"/>
-        <w:ind w:left="1440"/>
-        <w:rPr>
-          <w:rFonts w:ascii="Baskerville Old Face" w:hAnsi="Baskerville Old Face"/>
-        </w:rPr>
-      </w:pPr>
-    </w:p>
-    <w:p>
-      <w:pPr>
-        <w:pStyle w:val="ListParagraph"/>
-        <w:numPr>
-          <w:ilvl w:val="0"/>
-          <w:numId w:val="6"/>
-        </w:numPr>
-        <w:rPr>
-          <w:rFonts w:ascii="Baskerville Old Face" w:hAnsi="Baskerville Old Face"/>
-          <w:u w:val="single"/>
-        </w:rPr>
-      </w:pPr>
-      <w:r>
-        <w:rPr>
-          <w:rFonts w:ascii="Baskerville Old Face" w:hAnsi="Baskerville Old Face"/>
-          <w:u w:val="single"/>
-        </w:rPr>
-        <w:lastRenderedPageBreak/>
-        <w:t>P</w:t>
-      </w:r>
-      <w:r>
-        <w:rPr>
-          <w:rFonts w:ascii="Baskerville Old Face" w:hAnsi="Baskerville Old Face"/>
-          <w:u w:val="single"/>
-        </w:rPr>
-        <w:t>RIMARY KEY</w:t>
-      </w:r>
-      <w:r>
-        <w:rPr>
-          <w:rFonts w:ascii="Baskerville Old Face" w:hAnsi="Baskerville Old Face"/>
-          <w:u w:val="single"/>
-        </w:rPr>
-        <w:t>:</w:t>
-      </w:r>
-    </w:p>
-    <w:p>
-      <w:pPr>
-        <w:pStyle w:val="ListParagraph"/>
-        <w:numPr>
-          <w:ilvl w:val="0"/>
-          <w:numId w:val="26"/>
-        </w:numPr>
-        <w:rPr>
-          <w:rFonts w:ascii="Baskerville Old Face" w:hAnsi="Baskerville Old Face"/>
-        </w:rPr>
-      </w:pPr>
-      <w:r>
-        <w:rPr>
-          <w:rFonts w:ascii="Baskerville Old Face" w:hAnsi="Baskerville Old Face"/>
-        </w:rPr>
-        <w:t>Uniquely identifies each record in a table</w:t>
-      </w:r>
-      <w:r>
-        <w:rPr>
-          <w:rFonts w:ascii="Baskerville Old Face" w:hAnsi="Baskerville Old Face"/>
-        </w:rPr>
-        <w:t xml:space="preserve">; must contain unique values - </w:t>
-      </w:r>
-      <w:r>
-        <w:rPr>
-          <w:rFonts w:ascii="Baskerville Old Face" w:hAnsi="Baskerville Old Face"/>
-        </w:rPr>
-        <w:t>no Null values</w:t>
-      </w:r>
-      <w:r>
-        <w:rPr>
-          <w:rFonts w:ascii="Baskerville Old Face" w:hAnsi="Baskerville Old Face"/>
-        </w:rPr>
-        <w:t xml:space="preserve"> </w:t>
-      </w:r>
-    </w:p>
-    <w:p>
-      <w:pPr>
-        <w:pStyle w:val="ListParagraph"/>
-        <w:numPr>
-          <w:ilvl w:val="0"/>
-          <w:numId w:val="26"/>
-        </w:numPr>
-        <w:rPr>
-          <w:rFonts w:ascii="Baskerville Old Face" w:hAnsi="Baskerville Old Face"/>
-        </w:rPr>
-      </w:pPr>
-      <w:r>
-        <w:rPr>
-          <w:rFonts w:ascii="Baskerville Old Face" w:hAnsi="Baskerville Old Face"/>
-        </w:rPr>
-        <w:t>Only 1 per table; may consist of 1 or 1+ fields</w:t>
-      </w:r>
-    </w:p>
-    <w:p>
-      <w:pPr>
-        <w:pStyle w:val="ListParagraph"/>
-        <w:ind w:left="1440"/>
-        <w:rPr>
-          <w:rFonts w:ascii="Baskerville Old Face" w:hAnsi="Baskerville Old Face"/>
-        </w:rPr>
-      </w:pPr>
-    </w:p>
-    <w:p>
-      <w:pPr>
-        <w:pStyle w:val="ListParagraph"/>
-        <w:numPr>
-          <w:ilvl w:val="0"/>
-          <w:numId w:val="6"/>
-        </w:numPr>
-        <w:rPr>
-          <w:rFonts w:ascii="Baskerville Old Face" w:hAnsi="Baskerville Old Face"/>
-        </w:rPr>
-      </w:pPr>
-      <w:r>
-        <w:rPr>
-          <w:rFonts w:ascii="Baskerville Old Face" w:hAnsi="Baskerville Old Face"/>
-        </w:rPr>
-        <w:t>FOREIGN KEY:</w:t>
-      </w:r>
-    </w:p>
-    <w:p>
-      <w:pPr>
-        <w:pStyle w:val="ListParagraph"/>
-        <w:numPr>
-          <w:ilvl w:val="0"/>
-          <w:numId w:val="27"/>
-        </w:numPr>
-        <w:rPr>
-          <w:rFonts w:ascii="Baskerville Old Face" w:hAnsi="Baskerville Old Face"/>
-        </w:rPr>
-      </w:pPr>
-      <w:r>
-        <w:rPr>
-          <w:rFonts w:ascii="Baskerville Old Face" w:hAnsi="Baskerville Old Face"/>
-        </w:rPr>
-        <w:t>A field (or collection) in one table that refers to the primary key in another table</w:t>
-      </w:r>
-    </w:p>
-    <w:p>
-      <w:pPr>
-        <w:pStyle w:val="ListParagraph"/>
-        <w:numPr>
-          <w:ilvl w:val="0"/>
-          <w:numId w:val="27"/>
-        </w:numPr>
-        <w:rPr>
-          <w:rFonts w:ascii="Baskerville Old Face" w:hAnsi="Baskerville Old Face"/>
-        </w:rPr>
-      </w:pPr>
-      <w:r>
-        <w:rPr>
-          <w:rFonts w:ascii="Baskerville Old Face" w:hAnsi="Baskerville Old Face"/>
-        </w:rPr>
-        <w:t>Used to link two tables together</w:t>
-      </w:r>
-    </w:p>
-    <w:p>
-      <w:pPr>
-        <w:pStyle w:val="ListParagraph"/>
-        <w:numPr>
-          <w:ilvl w:val="0"/>
-          <w:numId w:val="27"/>
-        </w:numPr>
-        <w:rPr>
-          <w:rFonts w:ascii="Baskerville Old Face" w:hAnsi="Baskerville Old Face"/>
-        </w:rPr>
-      </w:pPr>
-      <w:r>
-        <w:rPr>
-          <w:rFonts w:ascii="Baskerville Old Face" w:hAnsi="Baskerville Old Face"/>
-        </w:rPr>
-        <w:t>**</w:t>
-      </w:r>
-      <w:r>
-        <w:rPr>
-          <w:rFonts w:ascii="Baskerville Old Face" w:hAnsi="Baskerville Old Face"/>
-        </w:rPr>
-        <w:t>Child Table: contains the foreign key</w:t>
-      </w:r>
-    </w:p>
-    <w:p>
-      <w:pPr>
-        <w:pStyle w:val="ListParagraph"/>
-        <w:numPr>
-          <w:ilvl w:val="0"/>
-          <w:numId w:val="27"/>
-        </w:numPr>
-        <w:rPr>
-          <w:rFonts w:ascii="Baskerville Old Face" w:hAnsi="Baskerville Old Face"/>
-        </w:rPr>
-      </w:pPr>
-      <w:r>
-        <w:rPr>
-          <w:rFonts w:ascii="Baskerville Old Face" w:hAnsi="Baskerville Old Face"/>
-        </w:rPr>
-        <w:t>**</w:t>
-      </w:r>
-      <w:r>
-        <w:rPr>
-          <w:rFonts w:ascii="Baskerville Old Face" w:hAnsi="Baskerville Old Face"/>
-        </w:rPr>
-        <w:t xml:space="preserve">Parent (Referenced) Table: </w:t>
-      </w:r>
-    </w:p>
-    <w:p>
-      <w:pPr>
-        <w:pStyle w:val="ListParagraph"/>
-        <w:ind w:left="1440"/>
-        <w:rPr>
-          <w:rFonts w:ascii="Baskerville Old Face" w:hAnsi="Baskerville Old Face"/>
-        </w:rPr>
-      </w:pPr>
-    </w:p>
-    <w:p>
-      <w:pPr>
-        <w:pStyle w:val="ListParagraph"/>
-        <w:numPr>
-          <w:ilvl w:val="0"/>
-          <w:numId w:val="6"/>
-        </w:numPr>
-        <w:rPr>
-          <w:rFonts w:ascii="Baskerville Old Face" w:hAnsi="Baskerville Old Face"/>
-        </w:rPr>
-      </w:pPr>
-      <w:r>
-        <w:rPr>
-          <w:rFonts w:ascii="Baskerville Old Face" w:hAnsi="Baskerville Old Face"/>
-        </w:rPr>
-        <w:t xml:space="preserve">CHECK: </w:t>
-      </w:r>
-      <w:r>
-        <w:sym w:font="Wingdings" w:char="F0E0"/>
-      </w:r>
-      <w:r>
-        <w:rPr>
-          <w:rFonts w:ascii="Baskerville Old Face" w:hAnsi="Baskerville Old Face"/>
-        </w:rPr>
-        <w:t xml:space="preserve"> More on W3</w:t>
-      </w:r>
-    </w:p>
-    <w:p>
-      <w:pPr>
-        <w:pStyle w:val="ListParagraph"/>
-        <w:numPr>
-          <w:ilvl w:val="0"/>
-          <w:numId w:val="28"/>
-        </w:numPr>
-        <w:rPr>
-          <w:rFonts w:ascii="Baskerville Old Face" w:hAnsi="Baskerville Old Face"/>
-        </w:rPr>
-      </w:pPr>
-      <w:r>
-        <w:rPr>
-          <w:rFonts w:ascii="Baskerville Old Face" w:hAnsi="Baskerville Old Face"/>
-        </w:rPr>
-        <w:t xml:space="preserve">Used to limit the value range that can be placed in a column </w:t>
-      </w:r>
-    </w:p>
-    <w:p>
-      <w:pPr>
-        <w:pStyle w:val="ListParagraph"/>
-        <w:ind w:left="1440"/>
-        <w:rPr>
-          <w:rFonts w:ascii="Baskerville Old Face" w:hAnsi="Baskerville Old Face"/>
-        </w:rPr>
-      </w:pPr>
-    </w:p>
-    <w:p>
-      <w:pPr>
-        <w:pStyle w:val="ListParagraph"/>
-        <w:numPr>
-          <w:ilvl w:val="0"/>
-          <w:numId w:val="6"/>
-        </w:numPr>
-        <w:rPr>
-          <w:rFonts w:ascii="Baskerville Old Face" w:hAnsi="Baskerville Old Face"/>
-        </w:rPr>
-      </w:pPr>
-      <w:r>
-        <w:rPr>
-          <w:rFonts w:ascii="Baskerville Old Face" w:hAnsi="Baskerville Old Face"/>
-        </w:rPr>
-        <w:t>DEFAULT:</w:t>
-      </w:r>
-    </w:p>
-    <w:p>
-      <w:pPr>
-        <w:pStyle w:val="ListParagraph"/>
-        <w:numPr>
-          <w:ilvl w:val="0"/>
-          <w:numId w:val="28"/>
-        </w:numPr>
-        <w:rPr>
-          <w:rFonts w:ascii="Baskerville Old Face" w:hAnsi="Baskerville Old Face"/>
-        </w:rPr>
-      </w:pPr>
-      <w:r>
-        <w:rPr>
-          <w:rFonts w:ascii="Baskerville Old Face" w:hAnsi="Baskerville Old Face"/>
-        </w:rPr>
-        <w:t>Used to provide a default value for a column</w:t>
-      </w:r>
-    </w:p>
-    <w:p>
-      <w:pPr>
-        <w:pStyle w:val="ListParagraph"/>
-        <w:numPr>
-          <w:ilvl w:val="0"/>
-          <w:numId w:val="28"/>
-        </w:numPr>
-        <w:rPr>
-          <w:rFonts w:ascii="Baskerville Old Face" w:hAnsi="Baskerville Old Face"/>
-        </w:rPr>
-      </w:pPr>
-      <w:r>
-        <w:rPr>
-          <w:rFonts w:ascii="Baskerville Old Face" w:hAnsi="Baskerville Old Face"/>
-        </w:rPr>
-        <w:t xml:space="preserve">Will be added to all new records IF no other value is specified </w:t>
-      </w:r>
-    </w:p>
-    <w:p>
-      <w:pPr>
-        <w:pStyle w:val="ListParagraph"/>
-        <w:ind w:left="1440"/>
-        <w:rPr>
-          <w:rFonts w:ascii="Baskerville Old Face" w:hAnsi="Baskerville Old Face"/>
-        </w:rPr>
-      </w:pPr>
-    </w:p>
-    <w:p>
-      <w:pPr>
-        <w:pStyle w:val="ListParagraph"/>
-        <w:numPr>
-          <w:ilvl w:val="0"/>
-          <w:numId w:val="6"/>
-        </w:numPr>
-        <w:rPr>
-          <w:rFonts w:ascii="Baskerville Old Face" w:hAnsi="Baskerville Old Face"/>
-        </w:rPr>
-      </w:pPr>
-      <w:r>
-        <w:rPr>
-          <w:rFonts w:ascii="Baskerville Old Face" w:hAnsi="Baskerville Old Face"/>
-        </w:rPr>
-        <w:t xml:space="preserve">INDEX: </w:t>
-      </w:r>
-    </w:p>
-    <w:p>
-      <w:pPr>
-        <w:pStyle w:val="ListParagraph"/>
-        <w:numPr>
-          <w:ilvl w:val="0"/>
-          <w:numId w:val="7"/>
-        </w:numPr>
-        <w:rPr>
-          <w:rFonts w:ascii="Baskerville Old Face" w:hAnsi="Baskerville Old Face"/>
-        </w:rPr>
-      </w:pPr>
-      <w:r>
-        <w:rPr>
-          <w:rFonts w:ascii="Baskerville Old Face" w:hAnsi="Baskerville Old Face"/>
-        </w:rPr>
-        <w:t>CREATE INDEX: statement that creates indexes in tables</w:t>
-      </w:r>
-    </w:p>
-    <w:p>
-      <w:pPr>
-        <w:pStyle w:val="ListParagraph"/>
-        <w:numPr>
-          <w:ilvl w:val="0"/>
-          <w:numId w:val="21"/>
-        </w:numPr>
-        <w:rPr>
-          <w:rFonts w:ascii="Baskerville Old Face" w:hAnsi="Baskerville Old Face"/>
-        </w:rPr>
-      </w:pPr>
-      <w:r>
-        <w:rPr>
-          <w:rFonts w:ascii="Baskerville Old Face" w:hAnsi="Baskerville Old Face"/>
-        </w:rPr>
-        <w:t xml:space="preserve">Create Index Syntax </w:t>
-      </w:r>
-      <w:r>
-        <w:rPr>
-          <w:rFonts w:ascii="Baskerville Old Face" w:hAnsi="Baskerville Old Face"/>
-        </w:rPr>
-        <w:sym w:font="Wingdings" w:char="F0E0"/>
-      </w:r>
-      <w:r>
-        <w:rPr>
-          <w:rFonts w:ascii="Baskerville Old Face" w:hAnsi="Baskerville Old Face"/>
-        </w:rPr>
-        <w:t xml:space="preserve"> duplicate values allowed</w:t>
-      </w:r>
-    </w:p>
-    <w:p>
-      <w:pPr>
-        <w:pStyle w:val="ListParagraph"/>
-        <w:numPr>
-          <w:ilvl w:val="0"/>
-          <w:numId w:val="21"/>
-        </w:numPr>
-        <w:rPr>
-          <w:rFonts w:ascii="Baskerville Old Face" w:hAnsi="Baskerville Old Face"/>
-        </w:rPr>
-      </w:pPr>
-      <w:r>
-        <w:rPr>
-          <w:rFonts w:ascii="Baskerville Old Face" w:hAnsi="Baskerville Old Face"/>
-        </w:rPr>
-        <w:t xml:space="preserve">Create Unique Index Syntax </w:t>
-      </w:r>
-      <w:r>
-        <w:rPr>
-          <w:rFonts w:ascii="Baskerville Old Face" w:hAnsi="Baskerville Old Face"/>
-        </w:rPr>
-        <w:sym w:font="Wingdings" w:char="F0E0"/>
-      </w:r>
-      <w:r>
-        <w:rPr>
-          <w:rFonts w:ascii="Baskerville Old Face" w:hAnsi="Baskerville Old Face"/>
-        </w:rPr>
-        <w:t>duplicate value not allowed</w:t>
-      </w:r>
-    </w:p>
-    <w:p>
-      <w:pPr>
-        <w:pStyle w:val="ListParagraph"/>
-        <w:numPr>
-          <w:ilvl w:val="0"/>
-          <w:numId w:val="21"/>
-        </w:numPr>
-        <w:rPr>
-          <w:rFonts w:ascii="Baskerville Old Face" w:hAnsi="Baskerville Old Face"/>
-        </w:rPr>
-      </w:pPr>
-      <w:r>
-        <w:rPr>
-          <w:rFonts w:ascii="Baskerville Old Face" w:hAnsi="Baskerville Old Face"/>
-        </w:rPr>
-        <w:t xml:space="preserve">Drop Index Syntax: </w:t>
-      </w:r>
-    </w:p>
-    <w:p>
-      <w:pPr>
-        <w:pStyle w:val="ListParagraph"/>
-        <w:numPr>
-          <w:ilvl w:val="0"/>
-          <w:numId w:val="7"/>
-        </w:numPr>
-        <w:rPr>
-          <w:rFonts w:ascii="Baskerville Old Face" w:hAnsi="Baskerville Old Face"/>
-        </w:rPr>
-      </w:pPr>
-      <w:r>
-        <w:rPr>
-          <w:rFonts w:ascii="Baskerville Old Face" w:hAnsi="Baskerville Old Face"/>
-        </w:rPr>
-        <w:t>INDEXES: used to retrieve data from the DB very fast; speeds up searches &amp; queries</w:t>
-      </w:r>
-    </w:p>
-    <w:p>
-      <w:pPr>
-        <w:pStyle w:val="ListParagraph"/>
-        <w:ind w:left="1440"/>
-        <w:rPr>
-          <w:rFonts w:ascii="Baskerville Old Face" w:hAnsi="Baskerville Old Face"/>
-        </w:rPr>
-      </w:pPr>
-      <w:r>
-        <w:rPr>
-          <w:rFonts w:ascii="Baskerville Old Face" w:hAnsi="Baskerville Old Face"/>
-        </w:rPr>
-        <w:t>**</w:t>
-      </w:r>
-      <w:r>
-        <w:rPr>
-          <w:rFonts w:ascii="Baskerville Old Face" w:hAnsi="Baskerville Old Face"/>
-        </w:rPr>
-        <w:t xml:space="preserve">Users cannot see them </w:t>
-      </w:r>
-    </w:p>
-    <w:p>
-      <w:pPr>
-        <w:rPr>
-          <w:rFonts w:ascii="Baskerville Old Face" w:hAnsi="Baskerville Old Face"/>
-        </w:rPr>
-      </w:pPr>
-      <w:r>
-        <w:rPr>
-          <w:rFonts w:ascii="Baskerville Old Face" w:hAnsi="Baskerville Old Face"/>
-        </w:rPr>
-        <w:t>***Only create indexes on columns that will be frequently searched</w:t>
-      </w:r>
-    </w:p>
-    <w:p>
-      <w:pPr>
-        <w:rPr>
-          <w:rFonts w:ascii="Baskerville Old Face" w:hAnsi="Baskerville Old Face"/>
-        </w:rPr>
-      </w:pPr>
-      <w:r>
-        <w:rPr>
-          <w:rFonts w:ascii="Baskerville Old Face" w:hAnsi="Baskerville Old Face"/>
-        </w:rPr>
-        <w:t>AUTO INCREMENT:</w:t>
-      </w:r>
-    </w:p>
-    <w:p>
-      <w:pPr>
-        <w:pStyle w:val="ListParagraph"/>
-        <w:numPr>
-          <w:ilvl w:val="0"/>
-          <w:numId w:val="6"/>
-        </w:numPr>
-        <w:rPr>
-          <w:rFonts w:ascii="Baskerville Old Face" w:hAnsi="Baskerville Old Face"/>
-        </w:rPr>
-      </w:pPr>
-      <w:r>
-        <w:rPr>
-          <w:rFonts w:ascii="Baskerville Old Face" w:hAnsi="Baskerville Old Face"/>
-        </w:rPr>
-        <w:t>Field that allows a unique number to be generated automatically when a new record is added to the table</w:t>
-      </w:r>
-    </w:p>
-    <w:p>
-      <w:pPr>
-        <w:pStyle w:val="ListParagraph"/>
-        <w:rPr>
-          <w:rFonts w:ascii="Baskerville Old Face" w:hAnsi="Baskerville Old Face"/>
-        </w:rPr>
-      </w:pPr>
-      <w:r>
-        <w:rPr>
-          <w:rFonts w:ascii="Baskerville Old Face" w:hAnsi="Baskerville Old Face"/>
-        </w:rPr>
-        <w:t>**Usually the Primary Key</w:t>
-      </w:r>
-    </w:p>
-    <w:p>
-      <w:pPr>
-        <w:pStyle w:val="ListParagraph"/>
-        <w:numPr>
-          <w:ilvl w:val="0"/>
-          <w:numId w:val="7"/>
-        </w:numPr>
-        <w:rPr>
-          <w:rFonts w:ascii="Baskerville Old Face" w:hAnsi="Baskerville Old Face"/>
-        </w:rPr>
-      </w:pPr>
-      <w:r>
-        <w:rPr>
-          <w:rFonts w:ascii="Baskerville Old Face" w:hAnsi="Baskerville Old Face"/>
-        </w:rPr>
-        <w:t>Syntax: uses ‘AUTO_INCREMENT’ keyword; default starts w/ 1</w:t>
-      </w:r>
-    </w:p>
-    <w:p>
-      <w:pPr>
-        <w:rPr>
-          <w:rFonts w:ascii="Baskerville Old Face" w:hAnsi="Baskerville Old Face"/>
-        </w:rPr>
-      </w:pPr>
-      <w:r>
-        <w:rPr>
-          <w:rFonts w:ascii="Baskerville Old Face" w:hAnsi="Baskerville Old Face"/>
-        </w:rPr>
-        <w:t>SQL DATES:</w:t>
-      </w:r>
-    </w:p>
-    <w:p>
-      <w:pPr>
-        <w:rPr>
-          <w:rFonts w:ascii="Baskerville Old Face" w:hAnsi="Baskerville Old Face"/>
-        </w:rPr>
-      </w:pPr>
-      <w:r>
-        <w:rPr>
-          <w:rFonts w:ascii="Baskerville Old Face" w:hAnsi="Baskerville Old Face"/>
-        </w:rPr>
-        <w:t xml:space="preserve">**Most difficult part is ensuring the format of the date you’re trying to insert matches the format </w:t>
-      </w:r>
-      <w:r>
-        <w:rPr>
-          <w:rFonts w:ascii="Baskerville Old Face" w:hAnsi="Baskerville Old Face"/>
-        </w:rPr>
-        <w:t>of</w:t>
-      </w:r>
-      <w:r>
-        <w:rPr>
-          <w:rFonts w:ascii="Baskerville Old Face" w:hAnsi="Baskerville Old Face"/>
-        </w:rPr>
-        <w:t xml:space="preserve"> the da</w:t>
-      </w:r>
-      <w:r>
-        <w:rPr>
-          <w:rFonts w:ascii="Baskerville Old Face" w:hAnsi="Baskerville Old Face"/>
-        </w:rPr>
-        <w:t>te c</w:t>
-      </w:r>
-      <w:r>
-        <w:rPr>
-          <w:rFonts w:ascii="Baskerville Old Face" w:hAnsi="Baskerville Old Face"/>
-        </w:rPr>
-        <w:t>o</w:t>
-      </w:r>
-      <w:r>
-        <w:rPr>
-          <w:rFonts w:ascii="Baskerville Old Face" w:hAnsi="Baskerville Old Face"/>
-        </w:rPr>
-        <w:t>l</w:t>
-      </w:r>
-      <w:r>
-        <w:rPr>
-          <w:rFonts w:ascii="Baskerville Old Face" w:hAnsi="Baskerville Old Face"/>
-        </w:rPr>
-        <w:t>umn</w:t>
-      </w:r>
-    </w:p>
-    <w:p>
-      <w:pPr>
-        <w:pStyle w:val="ListParagraph"/>
-        <w:numPr>
-          <w:ilvl w:val="0"/>
-          <w:numId w:val="6"/>
-        </w:numPr>
-        <w:rPr>
-          <w:rFonts w:ascii="Baskerville Old Face" w:hAnsi="Baskerville Old Face"/>
-        </w:rPr>
-      </w:pPr>
-      <w:r>
-        <w:rPr>
-          <w:rFonts w:ascii="Baskerville Old Face" w:hAnsi="Baskerville Old Face"/>
-        </w:rPr>
-        <w:t>MySQL Date Data Types: copy from W3</w:t>
-      </w:r>
-    </w:p>
-    <w:p>
-      <w:pPr>
-        <w:pStyle w:val="ListParagraph"/>
-        <w:numPr>
-          <w:ilvl w:val="0"/>
-          <w:numId w:val="7"/>
-        </w:numPr>
-        <w:rPr>
-          <w:rFonts w:ascii="Baskerville Old Face" w:hAnsi="Baskerville Old Face"/>
-        </w:rPr>
-      </w:pPr>
-      <w:r>
-        <w:rPr>
-          <w:rFonts w:ascii="Baskerville Old Face" w:hAnsi="Baskerville Old Face"/>
-        </w:rPr>
-        <w:t xml:space="preserve">If data contains only date portion </w:t>
-      </w:r>
-      <w:r>
-        <w:rPr>
-          <w:rFonts w:ascii="Baskerville Old Face" w:hAnsi="Baskerville Old Face"/>
-        </w:rPr>
-        <w:sym w:font="Wingdings" w:char="F0E0"/>
-      </w:r>
-      <w:r>
-        <w:rPr>
-          <w:rFonts w:ascii="Baskerville Old Face" w:hAnsi="Baskerville Old Face"/>
-        </w:rPr>
-        <w:t xml:space="preserve"> good</w:t>
-      </w:r>
-    </w:p>
-    <w:p>
-      <w:pPr>
-        <w:pStyle w:val="ListParagraph"/>
-        <w:numPr>
-          <w:ilvl w:val="0"/>
-          <w:numId w:val="7"/>
-        </w:numPr>
-        <w:rPr>
-          <w:rFonts w:ascii="Baskerville Old Face" w:hAnsi="Baskerville Old Face"/>
-        </w:rPr>
-      </w:pPr>
-      <w:r>
-        <w:rPr>
-          <w:rFonts w:ascii="Baskerville Old Face" w:hAnsi="Baskerville Old Face"/>
-        </w:rPr>
-        <w:t xml:space="preserve">If time portion is involved </w:t>
-      </w:r>
-      <w:r>
-        <w:rPr>
-          <w:rFonts w:ascii="Baskerville Old Face" w:hAnsi="Baskerville Old Face"/>
-        </w:rPr>
-        <w:sym w:font="Wingdings" w:char="F0E0"/>
-      </w:r>
-      <w:r>
-        <w:rPr>
-          <w:rFonts w:ascii="Baskerville Old Face" w:hAnsi="Baskerville Old Face"/>
-        </w:rPr>
-        <w:t xml:space="preserve"> more complicated</w:t>
-      </w:r>
-    </w:p>
-    <w:p>
-      <w:pPr>
-        <w:rPr>
-          <w:rFonts w:ascii="Baskerville Old Face" w:hAnsi="Baskerville Old Face"/>
-        </w:rPr>
-      </w:pPr>
-      <w:r>
-        <w:rPr>
-          <w:rFonts w:ascii="Baskerville Old Face" w:hAnsi="Baskerville Old Face"/>
-        </w:rPr>
-        <w:t>VIEWS:</w:t>
-      </w:r>
-    </w:p>
-    <w:p>
-      <w:pPr>
-        <w:pStyle w:val="ListParagraph"/>
-        <w:numPr>
-          <w:ilvl w:val="0"/>
-          <w:numId w:val="6"/>
-        </w:numPr>
-        <w:rPr>
-          <w:rFonts w:ascii="Baskerville Old Face" w:hAnsi="Baskerville Old Face"/>
-        </w:rPr>
-      </w:pPr>
-      <w:r>
-        <w:rPr>
-          <w:rFonts w:ascii="Baskerville Old Face" w:hAnsi="Baskerville Old Face"/>
-        </w:rPr>
-        <w:t>A virtual table based on the result set of a SQL Statement</w:t>
-      </w:r>
-    </w:p>
-    <w:p>
-      <w:pPr>
-        <w:pStyle w:val="ListParagraph"/>
-        <w:numPr>
-          <w:ilvl w:val="0"/>
-          <w:numId w:val="6"/>
-        </w:numPr>
-        <w:rPr>
-          <w:rFonts w:ascii="Baskerville Old Face" w:hAnsi="Baskerville Old Face"/>
-        </w:rPr>
-      </w:pPr>
-      <w:r>
-        <w:rPr>
-          <w:rFonts w:ascii="Baskerville Old Face" w:hAnsi="Baskerville Old Face"/>
-        </w:rPr>
-        <w:t>A View contains rows &amp; columns same as a real table</w:t>
-      </w:r>
-    </w:p>
-    <w:p>
-      <w:pPr>
-        <w:pStyle w:val="ListParagraph"/>
-        <w:numPr>
-          <w:ilvl w:val="0"/>
-          <w:numId w:val="29"/>
-        </w:numPr>
-        <w:rPr>
-          <w:rFonts w:ascii="Baskerville Old Face" w:hAnsi="Baskerville Old Face"/>
-        </w:rPr>
-      </w:pPr>
-      <w:r>
-        <w:rPr>
-          <w:rFonts w:ascii="Baskerville Old Face" w:hAnsi="Baskerville Old Face"/>
-        </w:rPr>
-        <w:t xml:space="preserve">The fields in a view are fields from 1 or 1+ in the real DB </w:t>
-      </w:r>
-      <w:r>
-        <w:rPr>
-          <w:rFonts w:ascii="Baskerville Old Face" w:hAnsi="Baskerville Old Face"/>
-        </w:rPr>
-        <w:sym w:font="Wingdings" w:char="F0E0"/>
-      </w:r>
-      <w:r>
-        <w:rPr>
-          <w:rFonts w:ascii="Baskerville Old Face" w:hAnsi="Baskerville Old Face"/>
-        </w:rPr>
-        <w:t xml:space="preserve"> more on W3</w:t>
-      </w:r>
-    </w:p>
-    <w:p>
-      <w:pPr>
-        <w:rPr>
-          <w:rFonts w:ascii="Baskerville Old Face" w:hAnsi="Baskerville Old Face"/>
-        </w:rPr>
-      </w:pPr>
-      <w:r>
-        <w:rPr>
-          <w:rFonts w:ascii="Baskerville Old Face" w:hAnsi="Baskerville Old Face"/>
-        </w:rPr>
-        <w:t xml:space="preserve">SQL Injection, Hosting </w:t>
-      </w:r>
+        <w:t>Mathematically manipulating 2 columns and then giving that column an alias name</w:t>
+      </w:r>
+    </w:p>
+    <w:p>
+      <w:pPr>
+        <w:rPr>
+          <w:rFonts w:ascii="Baskerville Old Face" w:hAnsi="Baskerville Old Face"/>
+        </w:rPr>
+      </w:pPr>
+    </w:p>
+    <w:p>
+      <w:pPr>
+        <w:rPr>
+          <w:rFonts w:ascii="Baskerville Old Face" w:hAnsi="Baskerville Old Face"/>
+        </w:rPr>
+      </w:pPr>
+      <w:r>
+        <w:rPr>
+          <w:rFonts w:ascii="Baskerville Old Face" w:hAnsi="Baskerville Old Face"/>
+        </w:rPr>
+        <w:t>Joins:</w:t>
+      </w:r>
+    </w:p>
+    <w:p>
+      <w:pPr>
+        <w:rPr>
+          <w:rFonts w:ascii="Baskerville Old Face" w:hAnsi="Baskerville Old Face"/>
+        </w:rPr>
+      </w:pPr>
       <w:bookmarkStart w:id="0" w:name="_GoBack"/>
       <w:bookmarkEnd w:id="0"/>
+    </w:p>
+    <w:p>
+      <w:pPr>
+        <w:rPr>
+          <w:rFonts w:ascii="Baskerville Old Face" w:hAnsi="Baskerville Old Face"/>
+        </w:rPr>
+      </w:pPr>
+    </w:p>
+    <w:p>
+      <w:pPr>
+        <w:rPr>
+          <w:rFonts w:ascii="Baskerville Old Face" w:hAnsi="Baskerville Old Face"/>
+        </w:rPr>
+      </w:pPr>
+    </w:p>
+    <w:p>
+      <w:pPr>
+        <w:rPr>
+          <w:rFonts w:ascii="Baskerville Old Face" w:hAnsi="Baskerville Old Face"/>
+        </w:rPr>
+      </w:pPr>
+    </w:p>
+    <w:p>
+      <w:pPr>
+        <w:rPr>
+          <w:rFonts w:ascii="Baskerville Old Face" w:hAnsi="Baskerville Old Face"/>
+        </w:rPr>
+      </w:pPr>
+    </w:p>
+    <w:p>
+      <w:pPr>
+        <w:rPr>
+          <w:rFonts w:ascii="Baskerville Old Face" w:hAnsi="Baskerville Old Face"/>
+        </w:rPr>
+      </w:pPr>
+    </w:p>
+    <w:p>
+      <w:pPr>
+        <w:rPr>
+          <w:rFonts w:ascii="Baskerville Old Face" w:hAnsi="Baskerville Old Face"/>
+        </w:rPr>
+      </w:pPr>
+    </w:p>
+    <w:p>
+      <w:pPr>
+        <w:rPr>
+          <w:rFonts w:ascii="Baskerville Old Face" w:hAnsi="Baskerville Old Face"/>
+        </w:rPr>
+      </w:pPr>
+    </w:p>
+    <w:p>
+      <w:pPr>
+        <w:rPr>
+          <w:rFonts w:ascii="Baskerville Old Face" w:hAnsi="Baskerville Old Face"/>
+        </w:rPr>
+      </w:pPr>
+    </w:p>
+    <w:p>
+      <w:pPr>
+        <w:rPr>
+          <w:rFonts w:ascii="Baskerville Old Face" w:hAnsi="Baskerville Old Face"/>
+        </w:rPr>
+      </w:pPr>
+    </w:p>
+    <w:p>
+      <w:pPr>
+        <w:rPr>
+          <w:rFonts w:ascii="Baskerville Old Face" w:hAnsi="Baskerville Old Face"/>
+        </w:rPr>
+      </w:pPr>
+    </w:p>
+    <w:p>
+      <w:pPr>
+        <w:rPr>
+          <w:rFonts w:ascii="Baskerville Old Face" w:hAnsi="Baskerville Old Face"/>
+        </w:rPr>
+      </w:pPr>
+    </w:p>
+    <w:p>
+      <w:pPr>
+        <w:rPr>
+          <w:rFonts w:ascii="Baskerville Old Face" w:hAnsi="Baskerville Old Face"/>
+        </w:rPr>
+      </w:pPr>
+    </w:p>
+    <w:p>
+      <w:pPr>
+        <w:jc w:val="center"/>
+        <w:rPr>
+          <w:rFonts w:ascii="Baskerville Old Face" w:hAnsi="Baskerville Old Face"/>
+        </w:rPr>
+      </w:pPr>
+      <w:r>
+        <w:rPr>
+          <w:rFonts w:ascii="Baskerville Old Face" w:hAnsi="Baskerville Old Face"/>
+        </w:rPr>
+        <w:t>SQL DATABASE</w:t>
+      </w:r>
+    </w:p>
+    <w:p>
+      <w:pPr>
+        <w:rPr>
+          <w:rFonts w:ascii="Baskerville Old Face" w:hAnsi="Baskerville Old Face"/>
+        </w:rPr>
+      </w:pPr>
+      <w:r>
+        <w:rPr>
+          <w:rFonts w:ascii="Baskerville Old Face" w:hAnsi="Baskerville Old Face"/>
+        </w:rPr>
+        <w:t>CREATE DATABASE:</w:t>
+      </w:r>
+    </w:p>
+    <w:p>
+      <w:pPr>
+        <w:pStyle w:val="ListParagraph"/>
+        <w:numPr>
+          <w:ilvl w:val="0"/>
+          <w:numId w:val="18"/>
+        </w:numPr>
+        <w:rPr>
+          <w:rFonts w:ascii="Baskerville Old Face" w:hAnsi="Baskerville Old Face"/>
+        </w:rPr>
+      </w:pPr>
+      <w:r>
+        <w:rPr>
+          <w:rFonts w:ascii="Baskerville Old Face" w:hAnsi="Baskerville Old Face"/>
+        </w:rPr>
+        <w:t>Statement that creates a new SQL database</w:t>
+      </w:r>
+    </w:p>
+    <w:p>
+      <w:pPr>
+        <w:pStyle w:val="ListParagraph"/>
+        <w:numPr>
+          <w:ilvl w:val="0"/>
+          <w:numId w:val="20"/>
+        </w:numPr>
+        <w:rPr>
+          <w:rFonts w:ascii="Baskerville Old Face" w:hAnsi="Baskerville Old Face"/>
+        </w:rPr>
+      </w:pPr>
+      <w:r>
+        <w:rPr>
+          <w:rFonts w:ascii="Baskerville Old Face" w:hAnsi="Baskerville Old Face"/>
+        </w:rPr>
+        <w:t>Syntax: CREATE DATABASE databasename;</w:t>
+      </w:r>
+    </w:p>
+    <w:p>
+      <w:pPr>
+        <w:ind w:left="360"/>
+        <w:rPr>
+          <w:rFonts w:ascii="Baskerville Old Face" w:hAnsi="Baskerville Old Face"/>
+        </w:rPr>
+      </w:pPr>
+      <w:r>
+        <w:rPr>
+          <w:rFonts w:ascii="Baskerville Old Face" w:hAnsi="Baskerville Old Face"/>
+        </w:rPr>
+        <w:t>**Make sure you have admin privilege ??</w:t>
+      </w:r>
+    </w:p>
+    <w:p>
+      <w:pPr>
+        <w:rPr>
+          <w:rFonts w:ascii="Baskerville Old Face" w:hAnsi="Baskerville Old Face"/>
+        </w:rPr>
+      </w:pPr>
+      <w:r>
+        <w:rPr>
+          <w:rFonts w:ascii="Baskerville Old Face" w:hAnsi="Baskerville Old Face"/>
+        </w:rPr>
+        <w:t>DROP DATABASE:</w:t>
+      </w:r>
+    </w:p>
+    <w:p>
+      <w:pPr>
+        <w:pStyle w:val="ListParagraph"/>
+        <w:numPr>
+          <w:ilvl w:val="0"/>
+          <w:numId w:val="18"/>
+        </w:numPr>
+        <w:rPr>
+          <w:rFonts w:ascii="Baskerville Old Face" w:hAnsi="Baskerville Old Face"/>
+        </w:rPr>
+      </w:pPr>
+      <w:r>
+        <w:rPr>
+          <w:rFonts w:ascii="Baskerville Old Face" w:hAnsi="Baskerville Old Face"/>
+        </w:rPr>
+        <w:t xml:space="preserve">Statement </w:t>
+      </w:r>
+    </w:p>
+    <w:p>
+      <w:pPr>
+        <w:rPr>
+          <w:rFonts w:ascii="Baskerville Old Face" w:hAnsi="Baskerville Old Face"/>
+        </w:rPr>
+      </w:pPr>
+      <w:r>
+        <w:rPr>
+          <w:rFonts w:ascii="Baskerville Old Face" w:hAnsi="Baskerville Old Face"/>
+        </w:rPr>
+        <w:t>CREATE TABLE:</w:t>
+      </w:r>
+    </w:p>
+    <w:p>
+      <w:pPr>
+        <w:pStyle w:val="ListParagraph"/>
+        <w:numPr>
+          <w:ilvl w:val="0"/>
+          <w:numId w:val="18"/>
+        </w:numPr>
+        <w:rPr>
+          <w:rFonts w:ascii="Baskerville Old Face" w:hAnsi="Baskerville Old Face"/>
+        </w:rPr>
+      </w:pPr>
+      <w:r>
+        <w:rPr>
+          <w:rFonts w:ascii="Baskerville Old Face" w:hAnsi="Baskerville Old Face"/>
+        </w:rPr>
+        <w:t>Statement that creates a new table in a database</w:t>
+      </w:r>
+    </w:p>
+    <w:p>
+      <w:pPr>
+        <w:pStyle w:val="ListParagraph"/>
+        <w:numPr>
+          <w:ilvl w:val="0"/>
+          <w:numId w:val="20"/>
+        </w:numPr>
+        <w:rPr>
+          <w:rFonts w:ascii="Baskerville Old Face" w:hAnsi="Baskerville Old Face"/>
+        </w:rPr>
+      </w:pPr>
+      <w:r>
+        <w:rPr>
+          <w:rFonts w:ascii="Baskerville Old Face" w:hAnsi="Baskerville Old Face"/>
+        </w:rPr>
+        <w:t xml:space="preserve">Syntax: </w:t>
+      </w:r>
+    </w:p>
+    <w:p>
+      <w:pPr>
+        <w:ind w:left="1080"/>
+        <w:rPr>
+          <w:rFonts w:ascii="Baskerville Old Face" w:hAnsi="Baskerville Old Face"/>
+        </w:rPr>
+      </w:pPr>
+      <w:r>
+        <w:rPr>
+          <w:rFonts w:ascii="Baskerville Old Face" w:hAnsi="Baskerville Old Face"/>
+        </w:rPr>
+        <w:t>**Create a table using another table:</w:t>
+      </w:r>
+    </w:p>
+    <w:p>
+      <w:pPr>
+        <w:rPr>
+          <w:rFonts w:ascii="Baskerville Old Face" w:hAnsi="Baskerville Old Face"/>
+        </w:rPr>
+      </w:pPr>
+      <w:r>
+        <w:rPr>
+          <w:rFonts w:ascii="Baskerville Old Face" w:hAnsi="Baskerville Old Face"/>
+        </w:rPr>
+        <w:t>DROP TABLE:</w:t>
+      </w:r>
+    </w:p>
+    <w:p>
+      <w:pPr>
+        <w:pStyle w:val="ListParagraph"/>
+        <w:numPr>
+          <w:ilvl w:val="0"/>
+          <w:numId w:val="18"/>
+        </w:numPr>
+        <w:rPr>
+          <w:rFonts w:ascii="Baskerville Old Face" w:hAnsi="Baskerville Old Face"/>
+        </w:rPr>
+      </w:pPr>
+      <w:r>
+        <w:rPr>
+          <w:rFonts w:ascii="Baskerville Old Face" w:hAnsi="Baskerville Old Face"/>
+        </w:rPr>
+        <w:t xml:space="preserve">Statement </w:t>
+      </w:r>
+    </w:p>
+    <w:p>
+      <w:pPr>
+        <w:pStyle w:val="ListParagraph"/>
+        <w:numPr>
+          <w:ilvl w:val="0"/>
+          <w:numId w:val="20"/>
+        </w:numPr>
+        <w:rPr>
+          <w:rFonts w:ascii="Baskerville Old Face" w:hAnsi="Baskerville Old Face"/>
+        </w:rPr>
+      </w:pPr>
+      <w:r>
+        <w:rPr>
+          <w:rFonts w:ascii="Baskerville Old Face" w:hAnsi="Baskerville Old Face"/>
+        </w:rPr>
+        <w:t xml:space="preserve">Syntax: </w:t>
+      </w:r>
+    </w:p>
+    <w:p>
+      <w:pPr>
+        <w:ind w:left="1080"/>
+        <w:rPr>
+          <w:rFonts w:ascii="Baskerville Old Face" w:hAnsi="Baskerville Old Face"/>
+        </w:rPr>
+      </w:pPr>
+      <w:r>
+        <w:rPr>
+          <w:rFonts w:ascii="Baskerville Old Face" w:hAnsi="Baskerville Old Face"/>
+        </w:rPr>
+        <w:t xml:space="preserve">**TRUNCATE TABLE: used to delete data inside a table but not the table itself </w:t>
+      </w:r>
+    </w:p>
+    <w:p>
+      <w:pPr>
+        <w:pStyle w:val="ListParagraph"/>
+        <w:numPr>
+          <w:ilvl w:val="0"/>
+          <w:numId w:val="20"/>
+        </w:numPr>
+        <w:rPr>
+          <w:rFonts w:ascii="Baskerville Old Face" w:hAnsi="Baskerville Old Face"/>
+        </w:rPr>
+      </w:pPr>
+      <w:r>
+        <w:rPr>
+          <w:rFonts w:ascii="Baskerville Old Face" w:hAnsi="Baskerville Old Face"/>
+        </w:rPr>
+        <w:t xml:space="preserve">Syntax: </w:t>
+      </w:r>
+    </w:p>
+    <w:p>
+      <w:pPr>
+        <w:rPr>
+          <w:rFonts w:ascii="Baskerville Old Face" w:hAnsi="Baskerville Old Face"/>
+        </w:rPr>
+      </w:pPr>
+      <w:r>
+        <w:rPr>
+          <w:rFonts w:ascii="Baskerville Old Face" w:hAnsi="Baskerville Old Face"/>
+        </w:rPr>
+        <w:t>ALTER TABLE:</w:t>
+      </w:r>
+    </w:p>
+    <w:p>
+      <w:pPr>
+        <w:pStyle w:val="ListParagraph"/>
+        <w:numPr>
+          <w:ilvl w:val="0"/>
+          <w:numId w:val="18"/>
+        </w:numPr>
+        <w:rPr>
+          <w:rFonts w:ascii="Baskerville Old Face" w:hAnsi="Baskerville Old Face"/>
+        </w:rPr>
+      </w:pPr>
+      <w:r>
+        <w:rPr>
+          <w:rFonts w:ascii="Baskerville Old Face" w:hAnsi="Baskerville Old Face"/>
+        </w:rPr>
+        <w:t>Statement used to add, delete, or modify columns in an existing table</w:t>
+      </w:r>
+    </w:p>
+    <w:p>
+      <w:pPr>
+        <w:pStyle w:val="ListParagraph"/>
+        <w:numPr>
+          <w:ilvl w:val="0"/>
+          <w:numId w:val="18"/>
+        </w:numPr>
+        <w:rPr>
+          <w:rFonts w:ascii="Baskerville Old Face" w:hAnsi="Baskerville Old Face"/>
+        </w:rPr>
+      </w:pPr>
+      <w:r>
+        <w:rPr>
+          <w:rFonts w:ascii="Baskerville Old Face" w:hAnsi="Baskerville Old Face"/>
+        </w:rPr>
+        <w:t>Also, used to add/drop various constraints on existing table</w:t>
+      </w:r>
+    </w:p>
+    <w:p>
+      <w:pPr>
+        <w:pStyle w:val="ListParagraph"/>
+        <w:rPr>
+          <w:rFonts w:ascii="Baskerville Old Face" w:hAnsi="Baskerville Old Face"/>
+        </w:rPr>
+      </w:pPr>
+      <w:r>
+        <w:rPr>
+          <w:rFonts w:ascii="Baskerville Old Face" w:hAnsi="Baskerville Old Face"/>
+        </w:rPr>
+        <w:t xml:space="preserve">Syntax for ADD, DROP, &amp; MODIFY </w:t>
+      </w:r>
+    </w:p>
+    <w:p>
+      <w:pPr>
+        <w:rPr>
+          <w:rFonts w:ascii="Baskerville Old Face" w:hAnsi="Baskerville Old Face"/>
+        </w:rPr>
+      </w:pPr>
+      <w:r>
+        <w:rPr>
+          <w:rFonts w:ascii="Baskerville Old Face" w:hAnsi="Baskerville Old Face"/>
+        </w:rPr>
+        <w:t>CONSTRIANTS:</w:t>
+      </w:r>
+    </w:p>
+    <w:p>
+      <w:pPr>
+        <w:pStyle w:val="ListParagraph"/>
+        <w:numPr>
+          <w:ilvl w:val="0"/>
+          <w:numId w:val="23"/>
+        </w:numPr>
+        <w:rPr>
+          <w:rFonts w:ascii="Baskerville Old Face" w:hAnsi="Baskerville Old Face"/>
+        </w:rPr>
+      </w:pPr>
+      <w:r>
+        <w:rPr>
+          <w:rFonts w:ascii="Baskerville Old Face" w:hAnsi="Baskerville Old Face"/>
+        </w:rPr>
+        <w:t>Used to specify rules for data in a table &amp; limits the type of data that can go into a table</w:t>
+      </w:r>
+    </w:p>
+    <w:p>
+      <w:pPr>
+        <w:pStyle w:val="ListParagraph"/>
+        <w:rPr>
+          <w:rFonts w:ascii="Baskerville Old Face" w:hAnsi="Baskerville Old Face"/>
+        </w:rPr>
+      </w:pPr>
+      <w:r>
+        <w:rPr>
+          <w:rFonts w:ascii="Baskerville Old Face" w:hAnsi="Baskerville Old Face"/>
+        </w:rPr>
+        <w:t xml:space="preserve">**Ensures accuracy &amp; reliability of the data </w:t>
+      </w:r>
+    </w:p>
+    <w:p>
+      <w:pPr>
+        <w:pStyle w:val="ListParagraph"/>
+        <w:numPr>
+          <w:ilvl w:val="0"/>
+          <w:numId w:val="20"/>
+        </w:numPr>
+        <w:rPr>
+          <w:rFonts w:ascii="Baskerville Old Face" w:hAnsi="Baskerville Old Face"/>
+        </w:rPr>
+      </w:pPr>
+      <w:r>
+        <w:rPr>
+          <w:rFonts w:ascii="Baskerville Old Face" w:hAnsi="Baskerville Old Face"/>
+        </w:rPr>
+        <w:t>CREATE TABLE – Syntax:</w:t>
+      </w:r>
+    </w:p>
+    <w:p>
+      <w:pPr>
+        <w:pStyle w:val="ListParagraph"/>
+        <w:numPr>
+          <w:ilvl w:val="0"/>
+          <w:numId w:val="20"/>
+        </w:numPr>
+        <w:rPr>
+          <w:rFonts w:ascii="Baskerville Old Face" w:hAnsi="Baskerville Old Face"/>
+        </w:rPr>
+      </w:pPr>
+      <w:r>
+        <w:rPr>
+          <w:rFonts w:ascii="Baskerville Old Face" w:hAnsi="Baskerville Old Face"/>
+        </w:rPr>
+        <w:t xml:space="preserve">ALTER TABLES – Syntax: </w:t>
+      </w:r>
+    </w:p>
+    <w:p>
+      <w:pPr>
+        <w:ind w:left="1080"/>
+        <w:rPr>
+          <w:rFonts w:ascii="Baskerville Old Face" w:hAnsi="Baskerville Old Face"/>
+        </w:rPr>
+      </w:pPr>
+      <w:r>
+        <w:rPr>
+          <w:rFonts w:ascii="Baskerville Old Face" w:hAnsi="Baskerville Old Face"/>
+        </w:rPr>
+        <w:t>**</w:t>
+      </w:r>
+      <w:r>
+        <w:rPr>
+          <w:rFonts w:ascii="Baskerville Old Face" w:hAnsi="Baskerville Old Face"/>
+        </w:rPr>
+        <w:t>Column level or Table level</w:t>
+      </w:r>
+    </w:p>
+    <w:p>
+      <w:pPr>
+        <w:rPr>
+          <w:rFonts w:ascii="Baskerville Old Face" w:hAnsi="Baskerville Old Face"/>
+        </w:rPr>
+      </w:pPr>
+      <w:r>
+        <w:rPr>
+          <w:rFonts w:ascii="Baskerville Old Face" w:hAnsi="Baskerville Old Face"/>
+          <w:b/>
+        </w:rPr>
+        <w:t>COMMONLY USED CONSTRAINTS:</w:t>
+      </w:r>
+      <w:r>
+        <w:rPr>
+          <w:rFonts w:ascii="Baskerville Old Face" w:hAnsi="Baskerville Old Face"/>
+        </w:rPr>
+        <w:t xml:space="preserve"> syntax examples on W3Schools</w:t>
+      </w:r>
+    </w:p>
+    <w:p>
+      <w:pPr>
+        <w:pStyle w:val="ListParagraph"/>
+        <w:numPr>
+          <w:ilvl w:val="0"/>
+          <w:numId w:val="6"/>
+        </w:numPr>
+        <w:rPr>
+          <w:rFonts w:ascii="Baskerville Old Face" w:hAnsi="Baskerville Old Face"/>
+          <w:u w:val="single"/>
+        </w:rPr>
+      </w:pPr>
+      <w:r>
+        <w:rPr>
+          <w:rFonts w:ascii="Baskerville Old Face" w:hAnsi="Baskerville Old Face"/>
+          <w:u w:val="single"/>
+        </w:rPr>
+        <w:lastRenderedPageBreak/>
+        <w:t>NOT NULL</w:t>
+      </w:r>
+    </w:p>
+    <w:p>
+      <w:pPr>
+        <w:pStyle w:val="ListParagraph"/>
+        <w:numPr>
+          <w:ilvl w:val="0"/>
+          <w:numId w:val="24"/>
+        </w:numPr>
+        <w:rPr>
+          <w:rFonts w:ascii="Baskerville Old Face" w:hAnsi="Baskerville Old Face"/>
+        </w:rPr>
+      </w:pPr>
+      <w:r>
+        <w:rPr>
+          <w:rFonts w:ascii="Baskerville Old Face" w:hAnsi="Baskerville Old Face"/>
+        </w:rPr>
+        <w:t>Enforces a column to not accept Null values</w:t>
+      </w:r>
+    </w:p>
+    <w:p>
+      <w:pPr>
+        <w:pStyle w:val="ListParagraph"/>
+        <w:numPr>
+          <w:ilvl w:val="0"/>
+          <w:numId w:val="24"/>
+        </w:numPr>
+        <w:rPr>
+          <w:rFonts w:ascii="Baskerville Old Face" w:hAnsi="Baskerville Old Face"/>
+        </w:rPr>
+      </w:pPr>
+      <w:r>
+        <w:rPr>
+          <w:rFonts w:ascii="Baskerville Old Face" w:hAnsi="Baskerville Old Face"/>
+        </w:rPr>
+        <w:t>Field must always contain a value</w:t>
+      </w:r>
+    </w:p>
+    <w:p>
+      <w:pPr>
+        <w:pStyle w:val="ListParagraph"/>
+        <w:ind w:left="1440"/>
+        <w:rPr>
+          <w:rFonts w:ascii="Baskerville Old Face" w:hAnsi="Baskerville Old Face"/>
+        </w:rPr>
+      </w:pPr>
+    </w:p>
+    <w:p>
+      <w:pPr>
+        <w:pStyle w:val="ListParagraph"/>
+        <w:numPr>
+          <w:ilvl w:val="0"/>
+          <w:numId w:val="6"/>
+        </w:numPr>
+        <w:rPr>
+          <w:rFonts w:ascii="Baskerville Old Face" w:hAnsi="Baskerville Old Face"/>
+          <w:u w:val="single"/>
+        </w:rPr>
+      </w:pPr>
+      <w:r>
+        <w:rPr>
+          <w:rFonts w:ascii="Baskerville Old Face" w:hAnsi="Baskerville Old Face"/>
+          <w:u w:val="single"/>
+        </w:rPr>
+        <w:t>UNIQUE:</w:t>
+      </w:r>
+    </w:p>
+    <w:p>
+      <w:pPr>
+        <w:pStyle w:val="ListParagraph"/>
+        <w:numPr>
+          <w:ilvl w:val="0"/>
+          <w:numId w:val="25"/>
+        </w:numPr>
+        <w:rPr>
+          <w:rFonts w:ascii="Baskerville Old Face" w:hAnsi="Baskerville Old Face"/>
+        </w:rPr>
+      </w:pPr>
+      <w:r>
+        <w:rPr>
+          <w:rFonts w:ascii="Baskerville Old Face" w:hAnsi="Baskerville Old Face"/>
+        </w:rPr>
+        <w:t>Ensures all values in a column are differen</w:t>
+      </w:r>
+      <w:r>
+        <w:rPr>
+          <w:rFonts w:ascii="Baskerville Old Face" w:hAnsi="Baskerville Old Face"/>
+        </w:rPr>
+        <w:t>t (primary key does this also)</w:t>
+      </w:r>
+    </w:p>
+    <w:p>
+      <w:pPr>
+        <w:pStyle w:val="ListParagraph"/>
+        <w:numPr>
+          <w:ilvl w:val="0"/>
+          <w:numId w:val="25"/>
+        </w:numPr>
+        <w:rPr>
+          <w:rFonts w:ascii="Baskerville Old Face" w:hAnsi="Baskerville Old Face"/>
+        </w:rPr>
+      </w:pPr>
+      <w:r>
+        <w:rPr>
+          <w:rFonts w:ascii="Baskerville Old Face" w:hAnsi="Baskerville Old Face"/>
+        </w:rPr>
+        <w:t>Can have many per table</w:t>
+      </w:r>
+    </w:p>
+    <w:p>
+      <w:pPr>
+        <w:pStyle w:val="ListParagraph"/>
+        <w:ind w:left="1440"/>
+        <w:rPr>
+          <w:rFonts w:ascii="Baskerville Old Face" w:hAnsi="Baskerville Old Face"/>
+        </w:rPr>
+      </w:pPr>
+    </w:p>
+    <w:p>
+      <w:pPr>
+        <w:pStyle w:val="ListParagraph"/>
+        <w:numPr>
+          <w:ilvl w:val="0"/>
+          <w:numId w:val="6"/>
+        </w:numPr>
+        <w:rPr>
+          <w:rFonts w:ascii="Baskerville Old Face" w:hAnsi="Baskerville Old Face"/>
+          <w:u w:val="single"/>
+        </w:rPr>
+      </w:pPr>
+      <w:r>
+        <w:rPr>
+          <w:rFonts w:ascii="Baskerville Old Face" w:hAnsi="Baskerville Old Face"/>
+          <w:u w:val="single"/>
+        </w:rPr>
+        <w:t>P</w:t>
+      </w:r>
+      <w:r>
+        <w:rPr>
+          <w:rFonts w:ascii="Baskerville Old Face" w:hAnsi="Baskerville Old Face"/>
+          <w:u w:val="single"/>
+        </w:rPr>
+        <w:t>RIMARY KEY</w:t>
+      </w:r>
+      <w:r>
+        <w:rPr>
+          <w:rFonts w:ascii="Baskerville Old Face" w:hAnsi="Baskerville Old Face"/>
+          <w:u w:val="single"/>
+        </w:rPr>
+        <w:t>:</w:t>
+      </w:r>
+    </w:p>
+    <w:p>
+      <w:pPr>
+        <w:pStyle w:val="ListParagraph"/>
+        <w:numPr>
+          <w:ilvl w:val="0"/>
+          <w:numId w:val="26"/>
+        </w:numPr>
+        <w:rPr>
+          <w:rFonts w:ascii="Baskerville Old Face" w:hAnsi="Baskerville Old Face"/>
+        </w:rPr>
+      </w:pPr>
+      <w:r>
+        <w:rPr>
+          <w:rFonts w:ascii="Baskerville Old Face" w:hAnsi="Baskerville Old Face"/>
+        </w:rPr>
+        <w:t>Uniquely identifies each record in a table</w:t>
+      </w:r>
+      <w:r>
+        <w:rPr>
+          <w:rFonts w:ascii="Baskerville Old Face" w:hAnsi="Baskerville Old Face"/>
+        </w:rPr>
+        <w:t xml:space="preserve">; must contain unique values - </w:t>
+      </w:r>
+      <w:r>
+        <w:rPr>
+          <w:rFonts w:ascii="Baskerville Old Face" w:hAnsi="Baskerville Old Face"/>
+        </w:rPr>
+        <w:t>no Null values</w:t>
+      </w:r>
+      <w:r>
+        <w:rPr>
+          <w:rFonts w:ascii="Baskerville Old Face" w:hAnsi="Baskerville Old Face"/>
+        </w:rPr>
+        <w:t xml:space="preserve"> </w:t>
+      </w:r>
+    </w:p>
+    <w:p>
+      <w:pPr>
+        <w:pStyle w:val="ListParagraph"/>
+        <w:numPr>
+          <w:ilvl w:val="0"/>
+          <w:numId w:val="26"/>
+        </w:numPr>
+        <w:rPr>
+          <w:rFonts w:ascii="Baskerville Old Face" w:hAnsi="Baskerville Old Face"/>
+        </w:rPr>
+      </w:pPr>
+      <w:r>
+        <w:rPr>
+          <w:rFonts w:ascii="Baskerville Old Face" w:hAnsi="Baskerville Old Face"/>
+        </w:rPr>
+        <w:t>Only 1 per table; may consist of 1 or 1+ fields</w:t>
+      </w:r>
+    </w:p>
+    <w:p>
+      <w:pPr>
+        <w:pStyle w:val="ListParagraph"/>
+        <w:ind w:left="1440"/>
+        <w:rPr>
+          <w:rFonts w:ascii="Baskerville Old Face" w:hAnsi="Baskerville Old Face"/>
+        </w:rPr>
+      </w:pPr>
+    </w:p>
+    <w:p>
+      <w:pPr>
+        <w:pStyle w:val="ListParagraph"/>
+        <w:numPr>
+          <w:ilvl w:val="0"/>
+          <w:numId w:val="6"/>
+        </w:numPr>
+        <w:rPr>
+          <w:rFonts w:ascii="Baskerville Old Face" w:hAnsi="Baskerville Old Face"/>
+        </w:rPr>
+      </w:pPr>
+      <w:r>
+        <w:rPr>
+          <w:rFonts w:ascii="Baskerville Old Face" w:hAnsi="Baskerville Old Face"/>
+        </w:rPr>
+        <w:t>FOREIGN KEY:</w:t>
+      </w:r>
+    </w:p>
+    <w:p>
+      <w:pPr>
+        <w:pStyle w:val="ListParagraph"/>
+        <w:numPr>
+          <w:ilvl w:val="0"/>
+          <w:numId w:val="27"/>
+        </w:numPr>
+        <w:rPr>
+          <w:rFonts w:ascii="Baskerville Old Face" w:hAnsi="Baskerville Old Face"/>
+        </w:rPr>
+      </w:pPr>
+      <w:r>
+        <w:rPr>
+          <w:rFonts w:ascii="Baskerville Old Face" w:hAnsi="Baskerville Old Face"/>
+        </w:rPr>
+        <w:t>A field (or collection) in one table that refers to the primary key in another table</w:t>
+      </w:r>
+    </w:p>
+    <w:p>
+      <w:pPr>
+        <w:pStyle w:val="ListParagraph"/>
+        <w:numPr>
+          <w:ilvl w:val="0"/>
+          <w:numId w:val="27"/>
+        </w:numPr>
+        <w:rPr>
+          <w:rFonts w:ascii="Baskerville Old Face" w:hAnsi="Baskerville Old Face"/>
+        </w:rPr>
+      </w:pPr>
+      <w:r>
+        <w:rPr>
+          <w:rFonts w:ascii="Baskerville Old Face" w:hAnsi="Baskerville Old Face"/>
+        </w:rPr>
+        <w:t>Used to link two tables together</w:t>
+      </w:r>
+    </w:p>
+    <w:p>
+      <w:pPr>
+        <w:pStyle w:val="ListParagraph"/>
+        <w:numPr>
+          <w:ilvl w:val="0"/>
+          <w:numId w:val="27"/>
+        </w:numPr>
+        <w:rPr>
+          <w:rFonts w:ascii="Baskerville Old Face" w:hAnsi="Baskerville Old Face"/>
+        </w:rPr>
+      </w:pPr>
+      <w:r>
+        <w:rPr>
+          <w:rFonts w:ascii="Baskerville Old Face" w:hAnsi="Baskerville Old Face"/>
+        </w:rPr>
+        <w:t>**</w:t>
+      </w:r>
+      <w:r>
+        <w:rPr>
+          <w:rFonts w:ascii="Baskerville Old Face" w:hAnsi="Baskerville Old Face"/>
+        </w:rPr>
+        <w:t>Child Table: contains the foreign key</w:t>
+      </w:r>
+    </w:p>
+    <w:p>
+      <w:pPr>
+        <w:pStyle w:val="ListParagraph"/>
+        <w:numPr>
+          <w:ilvl w:val="0"/>
+          <w:numId w:val="27"/>
+        </w:numPr>
+        <w:rPr>
+          <w:rFonts w:ascii="Baskerville Old Face" w:hAnsi="Baskerville Old Face"/>
+        </w:rPr>
+      </w:pPr>
+      <w:r>
+        <w:rPr>
+          <w:rFonts w:ascii="Baskerville Old Face" w:hAnsi="Baskerville Old Face"/>
+        </w:rPr>
+        <w:t>**</w:t>
+      </w:r>
+      <w:r>
+        <w:rPr>
+          <w:rFonts w:ascii="Baskerville Old Face" w:hAnsi="Baskerville Old Face"/>
+        </w:rPr>
+        <w:t xml:space="preserve">Parent (Referenced) Table: </w:t>
+      </w:r>
+    </w:p>
+    <w:p>
+      <w:pPr>
+        <w:pStyle w:val="ListParagraph"/>
+        <w:ind w:left="1440"/>
+        <w:rPr>
+          <w:rFonts w:ascii="Baskerville Old Face" w:hAnsi="Baskerville Old Face"/>
+        </w:rPr>
+      </w:pPr>
+    </w:p>
+    <w:p>
+      <w:pPr>
+        <w:pStyle w:val="ListParagraph"/>
+        <w:numPr>
+          <w:ilvl w:val="0"/>
+          <w:numId w:val="6"/>
+        </w:numPr>
+        <w:rPr>
+          <w:rFonts w:ascii="Baskerville Old Face" w:hAnsi="Baskerville Old Face"/>
+        </w:rPr>
+      </w:pPr>
+      <w:r>
+        <w:rPr>
+          <w:rFonts w:ascii="Baskerville Old Face" w:hAnsi="Baskerville Old Face"/>
+        </w:rPr>
+        <w:t xml:space="preserve">CHECK: </w:t>
+      </w:r>
+      <w:r>
+        <w:sym w:font="Wingdings" w:char="F0E0"/>
+      </w:r>
+      <w:r>
+        <w:rPr>
+          <w:rFonts w:ascii="Baskerville Old Face" w:hAnsi="Baskerville Old Face"/>
+        </w:rPr>
+        <w:t xml:space="preserve"> More on W3</w:t>
+      </w:r>
+    </w:p>
+    <w:p>
+      <w:pPr>
+        <w:pStyle w:val="ListParagraph"/>
+        <w:numPr>
+          <w:ilvl w:val="0"/>
+          <w:numId w:val="28"/>
+        </w:numPr>
+        <w:rPr>
+          <w:rFonts w:ascii="Baskerville Old Face" w:hAnsi="Baskerville Old Face"/>
+        </w:rPr>
+      </w:pPr>
+      <w:r>
+        <w:rPr>
+          <w:rFonts w:ascii="Baskerville Old Face" w:hAnsi="Baskerville Old Face"/>
+        </w:rPr>
+        <w:t xml:space="preserve">Used to limit the value range that can be placed in a column </w:t>
+      </w:r>
+    </w:p>
+    <w:p>
+      <w:pPr>
+        <w:pStyle w:val="ListParagraph"/>
+        <w:ind w:left="1440"/>
+        <w:rPr>
+          <w:rFonts w:ascii="Baskerville Old Face" w:hAnsi="Baskerville Old Face"/>
+        </w:rPr>
+      </w:pPr>
+    </w:p>
+    <w:p>
+      <w:pPr>
+        <w:pStyle w:val="ListParagraph"/>
+        <w:numPr>
+          <w:ilvl w:val="0"/>
+          <w:numId w:val="6"/>
+        </w:numPr>
+        <w:rPr>
+          <w:rFonts w:ascii="Baskerville Old Face" w:hAnsi="Baskerville Old Face"/>
+        </w:rPr>
+      </w:pPr>
+      <w:r>
+        <w:rPr>
+          <w:rFonts w:ascii="Baskerville Old Face" w:hAnsi="Baskerville Old Face"/>
+        </w:rPr>
+        <w:t>DEFAULT:</w:t>
+      </w:r>
+    </w:p>
+    <w:p>
+      <w:pPr>
+        <w:pStyle w:val="ListParagraph"/>
+        <w:numPr>
+          <w:ilvl w:val="0"/>
+          <w:numId w:val="28"/>
+        </w:numPr>
+        <w:rPr>
+          <w:rFonts w:ascii="Baskerville Old Face" w:hAnsi="Baskerville Old Face"/>
+        </w:rPr>
+      </w:pPr>
+      <w:r>
+        <w:rPr>
+          <w:rFonts w:ascii="Baskerville Old Face" w:hAnsi="Baskerville Old Face"/>
+        </w:rPr>
+        <w:t>Used to provide a default value for a column</w:t>
+      </w:r>
+    </w:p>
+    <w:p>
+      <w:pPr>
+        <w:pStyle w:val="ListParagraph"/>
+        <w:numPr>
+          <w:ilvl w:val="0"/>
+          <w:numId w:val="28"/>
+        </w:numPr>
+        <w:rPr>
+          <w:rFonts w:ascii="Baskerville Old Face" w:hAnsi="Baskerville Old Face"/>
+        </w:rPr>
+      </w:pPr>
+      <w:r>
+        <w:rPr>
+          <w:rFonts w:ascii="Baskerville Old Face" w:hAnsi="Baskerville Old Face"/>
+        </w:rPr>
+        <w:t xml:space="preserve">Will be added to all new records IF no other value is specified </w:t>
+      </w:r>
+    </w:p>
+    <w:p>
+      <w:pPr>
+        <w:pStyle w:val="ListParagraph"/>
+        <w:ind w:left="1440"/>
+        <w:rPr>
+          <w:rFonts w:ascii="Baskerville Old Face" w:hAnsi="Baskerville Old Face"/>
+        </w:rPr>
+      </w:pPr>
+    </w:p>
+    <w:p>
+      <w:pPr>
+        <w:pStyle w:val="ListParagraph"/>
+        <w:numPr>
+          <w:ilvl w:val="0"/>
+          <w:numId w:val="6"/>
+        </w:numPr>
+        <w:rPr>
+          <w:rFonts w:ascii="Baskerville Old Face" w:hAnsi="Baskerville Old Face"/>
+        </w:rPr>
+      </w:pPr>
+      <w:r>
+        <w:rPr>
+          <w:rFonts w:ascii="Baskerville Old Face" w:hAnsi="Baskerville Old Face"/>
+        </w:rPr>
+        <w:t xml:space="preserve">INDEX: </w:t>
+      </w:r>
+    </w:p>
+    <w:p>
+      <w:pPr>
+        <w:pStyle w:val="ListParagraph"/>
+        <w:numPr>
+          <w:ilvl w:val="0"/>
+          <w:numId w:val="7"/>
+        </w:numPr>
+        <w:rPr>
+          <w:rFonts w:ascii="Baskerville Old Face" w:hAnsi="Baskerville Old Face"/>
+        </w:rPr>
+      </w:pPr>
+      <w:r>
+        <w:rPr>
+          <w:rFonts w:ascii="Baskerville Old Face" w:hAnsi="Baskerville Old Face"/>
+        </w:rPr>
+        <w:t>CREATE INDEX: statement that creates indexes in tables</w:t>
+      </w:r>
+    </w:p>
+    <w:p>
+      <w:pPr>
+        <w:pStyle w:val="ListParagraph"/>
+        <w:numPr>
+          <w:ilvl w:val="0"/>
+          <w:numId w:val="21"/>
+        </w:numPr>
+        <w:rPr>
+          <w:rFonts w:ascii="Baskerville Old Face" w:hAnsi="Baskerville Old Face"/>
+        </w:rPr>
+      </w:pPr>
+      <w:r>
+        <w:rPr>
+          <w:rFonts w:ascii="Baskerville Old Face" w:hAnsi="Baskerville Old Face"/>
+        </w:rPr>
+        <w:t xml:space="preserve">Create Index Syntax </w:t>
+      </w:r>
+      <w:r>
+        <w:rPr>
+          <w:rFonts w:ascii="Baskerville Old Face" w:hAnsi="Baskerville Old Face"/>
+        </w:rPr>
+        <w:sym w:font="Wingdings" w:char="F0E0"/>
+      </w:r>
+      <w:r>
+        <w:rPr>
+          <w:rFonts w:ascii="Baskerville Old Face" w:hAnsi="Baskerville Old Face"/>
+        </w:rPr>
+        <w:t xml:space="preserve"> duplicate values allowed</w:t>
+      </w:r>
+    </w:p>
+    <w:p>
+      <w:pPr>
+        <w:pStyle w:val="ListParagraph"/>
+        <w:numPr>
+          <w:ilvl w:val="0"/>
+          <w:numId w:val="21"/>
+        </w:numPr>
+        <w:rPr>
+          <w:rFonts w:ascii="Baskerville Old Face" w:hAnsi="Baskerville Old Face"/>
+        </w:rPr>
+      </w:pPr>
+      <w:r>
+        <w:rPr>
+          <w:rFonts w:ascii="Baskerville Old Face" w:hAnsi="Baskerville Old Face"/>
+        </w:rPr>
+        <w:t xml:space="preserve">Create Unique Index Syntax </w:t>
+      </w:r>
+      <w:r>
+        <w:rPr>
+          <w:rFonts w:ascii="Baskerville Old Face" w:hAnsi="Baskerville Old Face"/>
+        </w:rPr>
+        <w:sym w:font="Wingdings" w:char="F0E0"/>
+      </w:r>
+      <w:r>
+        <w:rPr>
+          <w:rFonts w:ascii="Baskerville Old Face" w:hAnsi="Baskerville Old Face"/>
+        </w:rPr>
+        <w:t>duplicate value not allowed</w:t>
+      </w:r>
+    </w:p>
+    <w:p>
+      <w:pPr>
+        <w:pStyle w:val="ListParagraph"/>
+        <w:numPr>
+          <w:ilvl w:val="0"/>
+          <w:numId w:val="21"/>
+        </w:numPr>
+        <w:rPr>
+          <w:rFonts w:ascii="Baskerville Old Face" w:hAnsi="Baskerville Old Face"/>
+        </w:rPr>
+      </w:pPr>
+      <w:r>
+        <w:rPr>
+          <w:rFonts w:ascii="Baskerville Old Face" w:hAnsi="Baskerville Old Face"/>
+        </w:rPr>
+        <w:t xml:space="preserve">Drop Index Syntax: </w:t>
+      </w:r>
+    </w:p>
+    <w:p>
+      <w:pPr>
+        <w:pStyle w:val="ListParagraph"/>
+        <w:numPr>
+          <w:ilvl w:val="0"/>
+          <w:numId w:val="7"/>
+        </w:numPr>
+        <w:rPr>
+          <w:rFonts w:ascii="Baskerville Old Face" w:hAnsi="Baskerville Old Face"/>
+        </w:rPr>
+      </w:pPr>
+      <w:r>
+        <w:rPr>
+          <w:rFonts w:ascii="Baskerville Old Face" w:hAnsi="Baskerville Old Face"/>
+        </w:rPr>
+        <w:t>INDEXES: used to retrieve data from the DB very fast; speeds up searches &amp; queries</w:t>
+      </w:r>
+    </w:p>
+    <w:p>
+      <w:pPr>
+        <w:pStyle w:val="ListParagraph"/>
+        <w:ind w:left="1440"/>
+        <w:rPr>
+          <w:rFonts w:ascii="Baskerville Old Face" w:hAnsi="Baskerville Old Face"/>
+        </w:rPr>
+      </w:pPr>
+      <w:r>
+        <w:rPr>
+          <w:rFonts w:ascii="Baskerville Old Face" w:hAnsi="Baskerville Old Face"/>
+        </w:rPr>
+        <w:t>**</w:t>
+      </w:r>
+      <w:r>
+        <w:rPr>
+          <w:rFonts w:ascii="Baskerville Old Face" w:hAnsi="Baskerville Old Face"/>
+        </w:rPr>
+        <w:t xml:space="preserve">Users cannot see them </w:t>
+      </w:r>
+    </w:p>
+    <w:p>
+      <w:pPr>
+        <w:rPr>
+          <w:rFonts w:ascii="Baskerville Old Face" w:hAnsi="Baskerville Old Face"/>
+        </w:rPr>
+      </w:pPr>
+      <w:r>
+        <w:rPr>
+          <w:rFonts w:ascii="Baskerville Old Face" w:hAnsi="Baskerville Old Face"/>
+        </w:rPr>
+        <w:t>***Only create indexes on columns that will be frequently searched</w:t>
+      </w:r>
+    </w:p>
+    <w:p>
+      <w:pPr>
+        <w:rPr>
+          <w:rFonts w:ascii="Baskerville Old Face" w:hAnsi="Baskerville Old Face"/>
+        </w:rPr>
+      </w:pPr>
+      <w:r>
+        <w:rPr>
+          <w:rFonts w:ascii="Baskerville Old Face" w:hAnsi="Baskerville Old Face"/>
+        </w:rPr>
+        <w:t>AUTO INCREMENT:</w:t>
+      </w:r>
+    </w:p>
+    <w:p>
+      <w:pPr>
+        <w:pStyle w:val="ListParagraph"/>
+        <w:numPr>
+          <w:ilvl w:val="0"/>
+          <w:numId w:val="6"/>
+        </w:numPr>
+        <w:rPr>
+          <w:rFonts w:ascii="Baskerville Old Face" w:hAnsi="Baskerville Old Face"/>
+        </w:rPr>
+      </w:pPr>
+      <w:r>
+        <w:rPr>
+          <w:rFonts w:ascii="Baskerville Old Face" w:hAnsi="Baskerville Old Face"/>
+        </w:rPr>
+        <w:t>Field that allows a unique number to be generated automatically when a new record is added to the table</w:t>
+      </w:r>
+    </w:p>
+    <w:p>
+      <w:pPr>
+        <w:pStyle w:val="ListParagraph"/>
+        <w:rPr>
+          <w:rFonts w:ascii="Baskerville Old Face" w:hAnsi="Baskerville Old Face"/>
+        </w:rPr>
+      </w:pPr>
+      <w:r>
+        <w:rPr>
+          <w:rFonts w:ascii="Baskerville Old Face" w:hAnsi="Baskerville Old Face"/>
+        </w:rPr>
+        <w:t>**Usually the Primary Key</w:t>
+      </w:r>
+    </w:p>
+    <w:p>
+      <w:pPr>
+        <w:pStyle w:val="ListParagraph"/>
+        <w:numPr>
+          <w:ilvl w:val="0"/>
+          <w:numId w:val="7"/>
+        </w:numPr>
+        <w:rPr>
+          <w:rFonts w:ascii="Baskerville Old Face" w:hAnsi="Baskerville Old Face"/>
+        </w:rPr>
+      </w:pPr>
+      <w:r>
+        <w:rPr>
+          <w:rFonts w:ascii="Baskerville Old Face" w:hAnsi="Baskerville Old Face"/>
+        </w:rPr>
+        <w:t>Syntax: uses ‘AUTO_INCREMENT’ keyword; default starts w/ 1</w:t>
+      </w:r>
+    </w:p>
+    <w:p>
+      <w:pPr>
+        <w:rPr>
+          <w:rFonts w:ascii="Baskerville Old Face" w:hAnsi="Baskerville Old Face"/>
+        </w:rPr>
+      </w:pPr>
+      <w:r>
+        <w:rPr>
+          <w:rFonts w:ascii="Baskerville Old Face" w:hAnsi="Baskerville Old Face"/>
+        </w:rPr>
+        <w:t>SQL DATES:</w:t>
+      </w:r>
+    </w:p>
+    <w:p>
+      <w:pPr>
+        <w:rPr>
+          <w:rFonts w:ascii="Baskerville Old Face" w:hAnsi="Baskerville Old Face"/>
+        </w:rPr>
+      </w:pPr>
+      <w:r>
+        <w:rPr>
+          <w:rFonts w:ascii="Baskerville Old Face" w:hAnsi="Baskerville Old Face"/>
+        </w:rPr>
+        <w:t xml:space="preserve">**Most difficult part is ensuring the format of the date you’re trying to insert matches the format </w:t>
+      </w:r>
+      <w:r>
+        <w:rPr>
+          <w:rFonts w:ascii="Baskerville Old Face" w:hAnsi="Baskerville Old Face"/>
+        </w:rPr>
+        <w:t>of</w:t>
+      </w:r>
+      <w:r>
+        <w:rPr>
+          <w:rFonts w:ascii="Baskerville Old Face" w:hAnsi="Baskerville Old Face"/>
+        </w:rPr>
+        <w:t xml:space="preserve"> the da</w:t>
+      </w:r>
+      <w:r>
+        <w:rPr>
+          <w:rFonts w:ascii="Baskerville Old Face" w:hAnsi="Baskerville Old Face"/>
+        </w:rPr>
+        <w:t>te c</w:t>
+      </w:r>
+      <w:r>
+        <w:rPr>
+          <w:rFonts w:ascii="Baskerville Old Face" w:hAnsi="Baskerville Old Face"/>
+        </w:rPr>
+        <w:t>o</w:t>
+      </w:r>
+      <w:r>
+        <w:rPr>
+          <w:rFonts w:ascii="Baskerville Old Face" w:hAnsi="Baskerville Old Face"/>
+        </w:rPr>
+        <w:t>l</w:t>
+      </w:r>
+      <w:r>
+        <w:rPr>
+          <w:rFonts w:ascii="Baskerville Old Face" w:hAnsi="Baskerville Old Face"/>
+        </w:rPr>
+        <w:t>umn</w:t>
+      </w:r>
+    </w:p>
+    <w:p>
+      <w:pPr>
+        <w:pStyle w:val="ListParagraph"/>
+        <w:numPr>
+          <w:ilvl w:val="0"/>
+          <w:numId w:val="6"/>
+        </w:numPr>
+        <w:rPr>
+          <w:rFonts w:ascii="Baskerville Old Face" w:hAnsi="Baskerville Old Face"/>
+        </w:rPr>
+      </w:pPr>
+      <w:r>
+        <w:rPr>
+          <w:rFonts w:ascii="Baskerville Old Face" w:hAnsi="Baskerville Old Face"/>
+        </w:rPr>
+        <w:t>MySQL Date Data Types: copy from W3</w:t>
+      </w:r>
+    </w:p>
+    <w:p>
+      <w:pPr>
+        <w:pStyle w:val="ListParagraph"/>
+        <w:numPr>
+          <w:ilvl w:val="0"/>
+          <w:numId w:val="7"/>
+        </w:numPr>
+        <w:rPr>
+          <w:rFonts w:ascii="Baskerville Old Face" w:hAnsi="Baskerville Old Face"/>
+        </w:rPr>
+      </w:pPr>
+      <w:r>
+        <w:rPr>
+          <w:rFonts w:ascii="Baskerville Old Face" w:hAnsi="Baskerville Old Face"/>
+        </w:rPr>
+        <w:t xml:space="preserve">If data contains only date portion </w:t>
+      </w:r>
+      <w:r>
+        <w:rPr>
+          <w:rFonts w:ascii="Baskerville Old Face" w:hAnsi="Baskerville Old Face"/>
+        </w:rPr>
+        <w:sym w:font="Wingdings" w:char="F0E0"/>
+      </w:r>
+      <w:r>
+        <w:rPr>
+          <w:rFonts w:ascii="Baskerville Old Face" w:hAnsi="Baskerville Old Face"/>
+        </w:rPr>
+        <w:t xml:space="preserve"> good</w:t>
+      </w:r>
+    </w:p>
+    <w:p>
+      <w:pPr>
+        <w:pStyle w:val="ListParagraph"/>
+        <w:numPr>
+          <w:ilvl w:val="0"/>
+          <w:numId w:val="7"/>
+        </w:numPr>
+        <w:rPr>
+          <w:rFonts w:ascii="Baskerville Old Face" w:hAnsi="Baskerville Old Face"/>
+        </w:rPr>
+      </w:pPr>
+      <w:r>
+        <w:rPr>
+          <w:rFonts w:ascii="Baskerville Old Face" w:hAnsi="Baskerville Old Face"/>
+        </w:rPr>
+        <w:lastRenderedPageBreak/>
+        <w:t xml:space="preserve">If time portion is involved </w:t>
+      </w:r>
+      <w:r>
+        <w:rPr>
+          <w:rFonts w:ascii="Baskerville Old Face" w:hAnsi="Baskerville Old Face"/>
+        </w:rPr>
+        <w:sym w:font="Wingdings" w:char="F0E0"/>
+      </w:r>
+      <w:r>
+        <w:rPr>
+          <w:rFonts w:ascii="Baskerville Old Face" w:hAnsi="Baskerville Old Face"/>
+        </w:rPr>
+        <w:t xml:space="preserve"> more complicated</w:t>
+      </w:r>
+    </w:p>
+    <w:p>
+      <w:pPr>
+        <w:rPr>
+          <w:rFonts w:ascii="Baskerville Old Face" w:hAnsi="Baskerville Old Face"/>
+        </w:rPr>
+      </w:pPr>
+      <w:r>
+        <w:rPr>
+          <w:rFonts w:ascii="Baskerville Old Face" w:hAnsi="Baskerville Old Face"/>
+        </w:rPr>
+        <w:t>VIEWS:</w:t>
+      </w:r>
+    </w:p>
+    <w:p>
+      <w:pPr>
+        <w:pStyle w:val="ListParagraph"/>
+        <w:numPr>
+          <w:ilvl w:val="0"/>
+          <w:numId w:val="6"/>
+        </w:numPr>
+        <w:rPr>
+          <w:rFonts w:ascii="Baskerville Old Face" w:hAnsi="Baskerville Old Face"/>
+        </w:rPr>
+      </w:pPr>
+      <w:r>
+        <w:rPr>
+          <w:rFonts w:ascii="Baskerville Old Face" w:hAnsi="Baskerville Old Face"/>
+        </w:rPr>
+        <w:t>A virtual table based on the result set of a SQL Statement</w:t>
+      </w:r>
+    </w:p>
+    <w:p>
+      <w:pPr>
+        <w:pStyle w:val="ListParagraph"/>
+        <w:numPr>
+          <w:ilvl w:val="0"/>
+          <w:numId w:val="6"/>
+        </w:numPr>
+        <w:rPr>
+          <w:rFonts w:ascii="Baskerville Old Face" w:hAnsi="Baskerville Old Face"/>
+        </w:rPr>
+      </w:pPr>
+      <w:r>
+        <w:rPr>
+          <w:rFonts w:ascii="Baskerville Old Face" w:hAnsi="Baskerville Old Face"/>
+        </w:rPr>
+        <w:t>A View contains rows &amp; columns same as a real table</w:t>
+      </w:r>
+    </w:p>
+    <w:p>
+      <w:pPr>
+        <w:pStyle w:val="ListParagraph"/>
+        <w:numPr>
+          <w:ilvl w:val="0"/>
+          <w:numId w:val="29"/>
+        </w:numPr>
+        <w:rPr>
+          <w:rFonts w:ascii="Baskerville Old Face" w:hAnsi="Baskerville Old Face"/>
+        </w:rPr>
+      </w:pPr>
+      <w:r>
+        <w:rPr>
+          <w:rFonts w:ascii="Baskerville Old Face" w:hAnsi="Baskerville Old Face"/>
+        </w:rPr>
+        <w:t xml:space="preserve">The fields in a view are fields from 1 or 1+ in the real DB </w:t>
+      </w:r>
+      <w:r>
+        <w:rPr>
+          <w:rFonts w:ascii="Baskerville Old Face" w:hAnsi="Baskerville Old Face"/>
+        </w:rPr>
+        <w:sym w:font="Wingdings" w:char="F0E0"/>
+      </w:r>
+      <w:r>
+        <w:rPr>
+          <w:rFonts w:ascii="Baskerville Old Face" w:hAnsi="Baskerville Old Face"/>
+        </w:rPr>
+        <w:t xml:space="preserve"> more on W3</w:t>
+      </w:r>
+    </w:p>
+    <w:p>
+      <w:pPr>
+        <w:rPr>
+          <w:rFonts w:ascii="Baskerville Old Face" w:hAnsi="Baskerville Old Face"/>
+        </w:rPr>
+      </w:pPr>
+      <w:r>
+        <w:rPr>
+          <w:rFonts w:ascii="Baskerville Old Face" w:hAnsi="Baskerville Old Face"/>
+        </w:rPr>
+        <w:t xml:space="preserve">SQL Injection, Hosting </w:t>
+      </w:r>
     </w:p>
     <w:p>
       <w:pPr>
@@ -6327,7 +6392,7 @@
   <w:abstractNum w:abstractNumId="18" w15:restartNumberingAfterBreak="0">
     <w:nsid w:val="577E4E91"/>
     <w:multiLevelType w:val="hybridMultilevel"/>
-    <w:tmpl w:val="E1BA58BA"/>
+    <w:tmpl w:val="7436CBB4"/>
     <w:lvl w:ilvl="0" w:tplc="04090001">
       <w:start w:val="1"/>
       <w:numFmt w:val="bullet"/>

</xml_diff>